<commit_message>
pres generale et question file
</commit_message>
<xml_diff>
--- a/Rapport_B65_Synthese.docx
+++ b/Rapport_B65_Synthese.docx
@@ -1,6 +1,6 @@
 
 <file path=word/document.xml><?xml version="1.0" encoding="utf-8"?>
-<w:document xmlns:wpc="http://schemas.microsoft.com/office/word/2010/wordprocessingCanvas" xmlns:cx="http://schemas.microsoft.com/office/drawing/2014/chartex" xmlns:mc="http://schemas.openxmlformats.org/markup-compatibility/2006" xmlns:o="urn:schemas-microsoft-com:office:office" xmlns:r="http://schemas.openxmlformats.org/officeDocument/2006/relationships" xmlns:m="http://schemas.openxmlformats.org/officeDocument/2006/math" xmlns:v="urn:schemas-microsoft-com:vml" xmlns:wp14="http://schemas.microsoft.com/office/word/2010/wordprocessingDrawing" xmlns:wp="http://schemas.openxmlformats.org/drawingml/2006/wordprocessingDrawing" xmlns:w10="urn:schemas-microsoft-com:office:word" xmlns:w="http://schemas.openxmlformats.org/wordprocessingml/2006/main" xmlns:w14="http://schemas.microsoft.com/office/word/2010/wordml" xmlns:w15="http://schemas.microsoft.com/office/word/2012/wordml" xmlns:w16se="http://schemas.microsoft.com/office/word/2015/wordml/symex" xmlns:wpg="http://schemas.microsoft.com/office/word/2010/wordprocessingGroup" xmlns:wpi="http://schemas.microsoft.com/office/word/2010/wordprocessingInk" xmlns:wne="http://schemas.microsoft.com/office/word/2006/wordml" xmlns:wps="http://schemas.microsoft.com/office/word/2010/wordprocessingShape" mc:Ignorable="w14 w15 w16se wp14">
+<w:document xmlns:wpc="http://schemas.microsoft.com/office/word/2010/wordprocessingCanvas" xmlns:cx="http://schemas.microsoft.com/office/drawing/2014/chartex" xmlns:cx1="http://schemas.microsoft.com/office/drawing/2015/9/8/chartex" xmlns:cx2="http://schemas.microsoft.com/office/drawing/2015/10/21/chartex" xmlns:mc="http://schemas.openxmlformats.org/markup-compatibility/2006" xmlns:o="urn:schemas-microsoft-com:office:office" xmlns:r="http://schemas.openxmlformats.org/officeDocument/2006/relationships" xmlns:m="http://schemas.openxmlformats.org/officeDocument/2006/math" xmlns:v="urn:schemas-microsoft-com:vml" xmlns:wp14="http://schemas.microsoft.com/office/word/2010/wordprocessingDrawing" xmlns:wp="http://schemas.openxmlformats.org/drawingml/2006/wordprocessingDrawing" xmlns:w10="urn:schemas-microsoft-com:office:word" xmlns:w="http://schemas.openxmlformats.org/wordprocessingml/2006/main" xmlns:w14="http://schemas.microsoft.com/office/word/2010/wordml" xmlns:w15="http://schemas.microsoft.com/office/word/2012/wordml" xmlns:w16se="http://schemas.microsoft.com/office/word/2015/wordml/symex" xmlns:wpg="http://schemas.microsoft.com/office/word/2010/wordprocessingGroup" xmlns:wpi="http://schemas.microsoft.com/office/word/2010/wordprocessingInk" xmlns:wne="http://schemas.microsoft.com/office/word/2006/wordml" xmlns:wps="http://schemas.microsoft.com/office/word/2010/wordprocessingShape" mc:Ignorable="w14 w15 w16se wp14">
   <w:body>
     <w:p>
       <w:pPr>
@@ -129,16 +129,8 @@
         <w:rPr>
           <w:rFonts w:ascii="Times New Roman" w:hAnsi="Times New Roman" w:cs="Times New Roman"/>
         </w:rPr>
-        <w:t>Vincent Thomassin-</w:t>
-      </w:r>
-      <w:proofErr w:type="spellStart"/>
-      <w:r>
-        <w:rPr>
-          <w:rFonts w:ascii="Times New Roman" w:hAnsi="Times New Roman" w:cs="Times New Roman"/>
-        </w:rPr>
-        <w:t>Rochon</w:t>
-      </w:r>
-      <w:proofErr w:type="spellEnd"/>
+        <w:t>Vincent Thomassin-Rochon</w:t>
+      </w:r>
     </w:p>
     <w:p>
       <w:pPr>
@@ -477,15 +469,210 @@
     </w:p>
     <w:p>
       <w:pPr>
-        <w:spacing w:after="0" w:line="360" w:lineRule="auto"/>
-        <w:rPr>
-          <w:rFonts w:ascii="Times New Roman" w:hAnsi="Times New Roman" w:cs="Times New Roman"/>
-          <w:sz w:val="24"/>
-          <w:szCs w:val="24"/>
-        </w:rPr>
-      </w:pPr>
+        <w:pStyle w:val="Titre1"/>
+        <w:spacing w:after="240" w:line="360" w:lineRule="auto"/>
+        <w:rPr>
+          <w:color w:val="000000" w:themeColor="text1"/>
+        </w:rPr>
+      </w:pPr>
+      <w:r>
+        <w:rPr>
+          <w:color w:val="000000" w:themeColor="text1"/>
+        </w:rPr>
+        <w:lastRenderedPageBreak/>
+        <w:t>Présentation générale</w:t>
+      </w:r>
+    </w:p>
+    <w:p>
+      <w:pPr>
+        <w:spacing w:line="360" w:lineRule="auto"/>
+        <w:jc w:val="both"/>
+        <w:rPr>
+          <w:rFonts w:ascii="Times New Roman" w:hAnsi="Times New Roman" w:cs="Times New Roman"/>
+          <w:sz w:val="24"/>
+          <w:szCs w:val="24"/>
+        </w:rPr>
+      </w:pPr>
+      <w:r>
+        <w:rPr>
+          <w:rFonts w:ascii="Times New Roman" w:hAnsi="Times New Roman" w:cs="Times New Roman"/>
+          <w:sz w:val="24"/>
+          <w:szCs w:val="24"/>
+        </w:rPr>
+        <w:t>Le but du projet est de créer un programme qui va aider les gens à apprendre ou à perfectionner leurs connaissances du langage des signes</w:t>
+      </w:r>
+      <w:r>
+        <w:rPr>
+          <w:rFonts w:ascii="Times New Roman" w:hAnsi="Times New Roman" w:cs="Times New Roman"/>
+          <w:sz w:val="24"/>
+          <w:szCs w:val="24"/>
+        </w:rPr>
+        <w:t xml:space="preserve"> via une reconnaissance des placements des doigts d’une main dans une photo prise par eux-mêmes</w:t>
+      </w:r>
+      <w:r>
+        <w:rPr>
+          <w:rFonts w:ascii="Times New Roman" w:hAnsi="Times New Roman" w:cs="Times New Roman"/>
+          <w:sz w:val="24"/>
+          <w:szCs w:val="24"/>
+        </w:rPr>
+        <w:t>.</w:t>
+      </w:r>
+      <w:r>
+        <w:rPr>
+          <w:rFonts w:ascii="Times New Roman" w:hAnsi="Times New Roman" w:cs="Times New Roman"/>
+          <w:sz w:val="24"/>
+          <w:szCs w:val="24"/>
+        </w:rPr>
+        <w:t xml:space="preserve"> Pour ce faire, les usagers du programme pourront prendre une photo d’une de leurs mains imitant une lettre du langage des signes. Si le signes est bien fait, alors le programme affichera la lettre représentée.</w:t>
+      </w:r>
+      <w:r>
+        <w:rPr>
+          <w:rFonts w:ascii="Times New Roman" w:hAnsi="Times New Roman" w:cs="Times New Roman"/>
+          <w:sz w:val="24"/>
+          <w:szCs w:val="24"/>
+        </w:rPr>
+        <w:t xml:space="preserve"> De plus, les usagers pourront consulter une liste d’image démontrant comment reproduire toute les lettres du langage des signes. Pour finir, ils pourront aussi choisir de tenter d’imiter </w:t>
+      </w:r>
+      <w:r>
+        <w:rPr>
+          <w:rFonts w:ascii="Times New Roman" w:hAnsi="Times New Roman" w:cs="Times New Roman"/>
+          <w:sz w:val="24"/>
+          <w:szCs w:val="24"/>
+        </w:rPr>
+        <w:t>une lettre</w:t>
+      </w:r>
+      <w:r>
+        <w:rPr>
+          <w:rFonts w:ascii="Times New Roman" w:hAnsi="Times New Roman" w:cs="Times New Roman"/>
+          <w:sz w:val="24"/>
+          <w:szCs w:val="24"/>
+        </w:rPr>
+        <w:t xml:space="preserve">, dépendamment </w:t>
+      </w:r>
+      <w:r>
+        <w:rPr>
+          <w:rFonts w:ascii="Times New Roman" w:hAnsi="Times New Roman" w:cs="Times New Roman"/>
+          <w:sz w:val="24"/>
+          <w:szCs w:val="24"/>
+        </w:rPr>
+        <w:t>du placement</w:t>
+      </w:r>
+      <w:r>
+        <w:rPr>
+          <w:rFonts w:ascii="Times New Roman" w:hAnsi="Times New Roman" w:cs="Times New Roman"/>
+          <w:sz w:val="24"/>
+          <w:szCs w:val="24"/>
+        </w:rPr>
+        <w:t xml:space="preserve"> des doigts, le système </w:t>
+      </w:r>
+      <w:r>
+        <w:rPr>
+          <w:rFonts w:ascii="Times New Roman" w:hAnsi="Times New Roman" w:cs="Times New Roman"/>
+          <w:sz w:val="24"/>
+          <w:szCs w:val="24"/>
+        </w:rPr>
+        <w:t>affichera</w:t>
+      </w:r>
+      <w:r>
+        <w:rPr>
+          <w:rFonts w:ascii="Times New Roman" w:hAnsi="Times New Roman" w:cs="Times New Roman"/>
+          <w:sz w:val="24"/>
+          <w:szCs w:val="24"/>
+        </w:rPr>
+        <w:t xml:space="preserve"> un succès ou </w:t>
+      </w:r>
+      <w:r>
+        <w:rPr>
+          <w:rFonts w:ascii="Times New Roman" w:hAnsi="Times New Roman" w:cs="Times New Roman"/>
+          <w:sz w:val="24"/>
+          <w:szCs w:val="24"/>
+        </w:rPr>
+        <w:t>un échec</w:t>
+      </w:r>
+      <w:r>
+        <w:rPr>
+          <w:rFonts w:ascii="Times New Roman" w:hAnsi="Times New Roman" w:cs="Times New Roman"/>
+          <w:sz w:val="24"/>
+          <w:szCs w:val="24"/>
+        </w:rPr>
+        <w:t>.</w:t>
+      </w:r>
+    </w:p>
+    <w:p>
+      <w:pPr>
+        <w:pStyle w:val="Titre1"/>
+        <w:spacing w:after="240" w:line="360" w:lineRule="auto"/>
+        <w:rPr>
+          <w:color w:val="000000" w:themeColor="text1"/>
+        </w:rPr>
+      </w:pPr>
+      <w:r>
+        <w:rPr>
+          <w:color w:val="000000" w:themeColor="text1"/>
+        </w:rPr>
+        <w:t xml:space="preserve">Présentation </w:t>
+      </w:r>
+      <w:r>
+        <w:rPr>
+          <w:color w:val="000000" w:themeColor="text1"/>
+        </w:rPr>
+        <w:t>précise du projet</w:t>
+      </w:r>
+    </w:p>
+    <w:p>
+      <w:pPr>
+        <w:pStyle w:val="Titre1"/>
+        <w:spacing w:after="240" w:line="360" w:lineRule="auto"/>
+        <w:rPr>
+          <w:color w:val="000000" w:themeColor="text1"/>
+        </w:rPr>
+      </w:pPr>
+      <w:r>
+        <w:rPr>
+          <w:color w:val="000000" w:themeColor="text1"/>
+        </w:rPr>
+        <w:t xml:space="preserve">Présentation </w:t>
+      </w:r>
+      <w:r>
+        <w:rPr>
+          <w:color w:val="000000" w:themeColor="text1"/>
+        </w:rPr>
+        <w:t>des patrons de conceptions envisagés</w:t>
+      </w:r>
+    </w:p>
+    <w:p>
+      <w:pPr>
+        <w:pStyle w:val="Titre1"/>
+        <w:spacing w:after="240" w:line="360" w:lineRule="auto"/>
+        <w:rPr>
+          <w:color w:val="000000" w:themeColor="text1"/>
+        </w:rPr>
+      </w:pPr>
+      <w:r>
+        <w:rPr>
+          <w:color w:val="000000" w:themeColor="text1"/>
+        </w:rPr>
+        <w:t xml:space="preserve">Présentation </w:t>
+      </w:r>
+      <w:r>
+        <w:rPr>
+          <w:color w:val="000000" w:themeColor="text1"/>
+        </w:rPr>
+        <w:t>des aspects techniques</w:t>
+      </w:r>
       <w:bookmarkStart w:id="0" w:name="_GoBack"/>
       <w:bookmarkEnd w:id="0"/>
+    </w:p>
+    <w:p>
+      <w:pPr>
+        <w:spacing w:line="360" w:lineRule="auto"/>
+        <w:jc w:val="both"/>
+        <w:rPr>
+          <w:rFonts w:ascii="Times New Roman" w:hAnsi="Times New Roman" w:cs="Times New Roman"/>
+          <w:sz w:val="24"/>
+          <w:szCs w:val="24"/>
+        </w:rPr>
+      </w:pPr>
     </w:p>
     <w:sectPr>
       <w:pgSz w:w="12240" w:h="15840"/>
@@ -514,7 +701,7 @@
       </w:pPr>
     </w:pPrDefault>
   </w:docDefaults>
-  <w:latentStyles w:defLockedState="0" w:defUIPriority="99" w:defSemiHidden="0" w:defUnhideWhenUsed="0" w:defQFormat="0" w:count="371">
+  <w:latentStyles w:defLockedState="0" w:defUIPriority="99" w:defSemiHidden="0" w:defUnhideWhenUsed="0" w:defQFormat="0" w:count="373">
     <w:lsdException w:name="Normal" w:uiPriority="0" w:qFormat="1"/>
     <w:lsdException w:name="heading 1" w:uiPriority="9" w:qFormat="1"/>
     <w:lsdException w:name="heading 2" w:semiHidden="1" w:uiPriority="9" w:unhideWhenUsed="1" w:qFormat="1"/>
@@ -620,7 +807,6 @@
     <w:lsdException w:name="HTML Sample" w:semiHidden="1" w:unhideWhenUsed="1"/>
     <w:lsdException w:name="HTML Typewriter" w:semiHidden="1" w:unhideWhenUsed="1"/>
     <w:lsdException w:name="HTML Variable" w:semiHidden="1" w:unhideWhenUsed="1"/>
-    <w:lsdException w:name="Normal Table" w:semiHidden="1" w:unhideWhenUsed="1"/>
     <w:lsdException w:name="annotation subject" w:semiHidden="1" w:unhideWhenUsed="1"/>
     <w:lsdException w:name="No List" w:semiHidden="1" w:unhideWhenUsed="1"/>
     <w:lsdException w:name="Outline List 1" w:semiHidden="1" w:unhideWhenUsed="1"/>
@@ -666,11 +852,9 @@
     <w:lsdException w:name="Table Subtle 1" w:semiHidden="1" w:unhideWhenUsed="1"/>
     <w:lsdException w:name="Table Subtle 2" w:semiHidden="1" w:unhideWhenUsed="1"/>
     <w:lsdException w:name="Table Web 1" w:semiHidden="1" w:unhideWhenUsed="1"/>
-    <w:lsdException w:name="Table Web 2" w:semiHidden="1" w:unhideWhenUsed="1"/>
     <w:lsdException w:name="Table Web 3" w:semiHidden="1" w:unhideWhenUsed="1"/>
     <w:lsdException w:name="Balloon Text" w:semiHidden="1" w:unhideWhenUsed="1"/>
     <w:lsdException w:name="Table Grid" w:uiPriority="39"/>
-    <w:lsdException w:name="Table Theme" w:semiHidden="1" w:unhideWhenUsed="1"/>
     <w:lsdException w:name="Placeholder Text" w:semiHidden="1"/>
     <w:lsdException w:name="No Spacing" w:uiPriority="1" w:qFormat="1"/>
     <w:lsdException w:name="Light Shading" w:uiPriority="60"/>
@@ -886,11 +1070,34 @@
     <w:lsdException w:name="List Table 5 Dark Accent 6" w:uiPriority="50"/>
     <w:lsdException w:name="List Table 6 Colorful Accent 6" w:uiPriority="51"/>
     <w:lsdException w:name="List Table 7 Colorful Accent 6" w:uiPriority="52"/>
+    <w:lsdException w:name="Mention" w:semiHidden="1" w:unhideWhenUsed="1"/>
+    <w:lsdException w:name="Smart Hyperlink" w:semiHidden="1" w:unhideWhenUsed="1"/>
   </w:latentStyles>
   <w:style w:type="paragraph" w:default="1" w:styleId="Normal">
     <w:name w:val="Normal"/>
     <w:qFormat/>
     <w:rsid w:val="00975794"/>
+  </w:style>
+  <w:style w:type="paragraph" w:styleId="Titre1">
+    <w:name w:val="heading 1"/>
+    <w:basedOn w:val="Normal"/>
+    <w:next w:val="Normal"/>
+    <w:link w:val="Titre1Car"/>
+    <w:uiPriority w:val="9"/>
+    <w:qFormat/>
+    <w:rsid w:val="00C17C89"/>
+    <w:pPr>
+      <w:keepNext/>
+      <w:keepLines/>
+      <w:spacing w:before="240" w:after="0"/>
+      <w:outlineLvl w:val="0"/>
+    </w:pPr>
+    <w:rPr>
+      <w:rFonts w:asciiTheme="majorHAnsi" w:eastAsiaTheme="majorEastAsia" w:hAnsiTheme="majorHAnsi" w:cstheme="majorBidi"/>
+      <w:color w:val="2E74B5" w:themeColor="accent1" w:themeShade="BF"/>
+      <w:sz w:val="32"/>
+      <w:szCs w:val="32"/>
+    </w:rPr>
   </w:style>
   <w:style w:type="character" w:default="1" w:styleId="Policepardfaut">
     <w:name w:val="Default Paragraph Font"/>
@@ -933,6 +1140,19 @@
       <w:color w:val="000000"/>
       <w:sz w:val="24"/>
       <w:szCs w:val="24"/>
+    </w:rPr>
+  </w:style>
+  <w:style w:type="character" w:customStyle="1" w:styleId="Titre1Car">
+    <w:name w:val="Titre 1 Car"/>
+    <w:basedOn w:val="Policepardfaut"/>
+    <w:link w:val="Titre1"/>
+    <w:uiPriority w:val="9"/>
+    <w:rsid w:val="00C17C89"/>
+    <w:rPr>
+      <w:rFonts w:asciiTheme="majorHAnsi" w:eastAsiaTheme="majorEastAsia" w:hAnsiTheme="majorHAnsi" w:cstheme="majorBidi"/>
+      <w:color w:val="2E74B5" w:themeColor="accent1" w:themeShade="BF"/>
+      <w:sz w:val="32"/>
+      <w:szCs w:val="32"/>
     </w:rPr>
   </w:style>
 </w:styles>

</xml_diff>

<commit_message>
start of class diagramm
</commit_message>
<xml_diff>
--- a/Rapport_B65_Synthese.docx
+++ b/Rapport_B65_Synthese.docx
@@ -898,7 +898,23 @@
           <w:rFonts w:ascii="Times New Roman" w:hAnsi="Times New Roman" w:cs="Times New Roman"/>
           <w:sz w:val="24"/>
         </w:rPr>
-        <w:t xml:space="preserve">Il y aura un bouton pour prendre une capture d’image du vidéo représenter à l’écran au même moment. </w:t>
+        <w:t xml:space="preserve">Il y aura un bouton pour prendre une capture d’image </w:t>
+      </w:r>
+      <w:proofErr w:type="gramStart"/>
+      <w:r>
+        <w:rPr>
+          <w:rFonts w:ascii="Times New Roman" w:hAnsi="Times New Roman" w:cs="Times New Roman"/>
+          <w:sz w:val="24"/>
+        </w:rPr>
+        <w:t>du</w:t>
+      </w:r>
+      <w:proofErr w:type="gramEnd"/>
+      <w:r>
+        <w:rPr>
+          <w:rFonts w:ascii="Times New Roman" w:hAnsi="Times New Roman" w:cs="Times New Roman"/>
+          <w:sz w:val="24"/>
+        </w:rPr>
+        <w:t xml:space="preserve"> vidéo représenter à l’écran au même moment. </w:t>
       </w:r>
       <w:r>
         <w:rPr>
@@ -1119,15 +1135,25 @@
         </w:rPr>
         <w:t xml:space="preserve"> qu’il veut</w:t>
       </w:r>
+      <w:r>
+        <w:rPr>
+          <w:rFonts w:ascii="Times New Roman" w:hAnsi="Times New Roman" w:cs="Times New Roman"/>
+          <w:sz w:val="24"/>
+        </w:rPr>
+        <w:t xml:space="preserve"> seras afficher.</w:t>
+      </w:r>
+    </w:p>
+    <w:p>
+      <w:pPr>
+        <w:spacing w:line="360" w:lineRule="auto"/>
+        <w:jc w:val="both"/>
+        <w:rPr>
+          <w:rFonts w:ascii="Times New Roman" w:hAnsi="Times New Roman" w:cs="Times New Roman"/>
+          <w:sz w:val="24"/>
+        </w:rPr>
+      </w:pPr>
       <w:bookmarkStart w:id="0" w:name="_GoBack"/>
       <w:bookmarkEnd w:id="0"/>
-      <w:r>
-        <w:rPr>
-          <w:rFonts w:ascii="Times New Roman" w:hAnsi="Times New Roman" w:cs="Times New Roman"/>
-          <w:sz w:val="24"/>
-        </w:rPr>
-        <w:t xml:space="preserve"> seras afficher.</w:t>
-      </w:r>
     </w:p>
     <w:p>
       <w:pPr>

</xml_diff>

<commit_message>
more classes and first filter
</commit_message>
<xml_diff>
--- a/Rapport_B65_Synthese.docx
+++ b/Rapport_B65_Synthese.docx
@@ -898,23 +898,7 @@
           <w:rFonts w:ascii="Times New Roman" w:hAnsi="Times New Roman" w:cs="Times New Roman"/>
           <w:sz w:val="24"/>
         </w:rPr>
-        <w:t xml:space="preserve">Il y aura un bouton pour prendre une capture d’image </w:t>
-      </w:r>
-      <w:proofErr w:type="gramStart"/>
-      <w:r>
-        <w:rPr>
-          <w:rFonts w:ascii="Times New Roman" w:hAnsi="Times New Roman" w:cs="Times New Roman"/>
-          <w:sz w:val="24"/>
-        </w:rPr>
-        <w:t>du</w:t>
-      </w:r>
-      <w:proofErr w:type="gramEnd"/>
-      <w:r>
-        <w:rPr>
-          <w:rFonts w:ascii="Times New Roman" w:hAnsi="Times New Roman" w:cs="Times New Roman"/>
-          <w:sz w:val="24"/>
-        </w:rPr>
-        <w:t xml:space="preserve"> vidéo représenter à l’écran au même moment. </w:t>
+        <w:t xml:space="preserve">Il y aura un bouton pour prendre une capture d’image du vidéo représenter à l’écran au même moment. </w:t>
       </w:r>
       <w:r>
         <w:rPr>
@@ -1152,8 +1136,138 @@
           <w:sz w:val="24"/>
         </w:rPr>
       </w:pPr>
+      <w:r>
+        <w:rPr>
+          <w:rFonts w:ascii="Times New Roman" w:hAnsi="Times New Roman" w:cs="Times New Roman"/>
+          <w:sz w:val="24"/>
+        </w:rPr>
+        <w:t>En ce qui concerne le traitement de l’image,</w:t>
+      </w:r>
+      <w:r>
+        <w:rPr>
+          <w:rFonts w:ascii="Times New Roman" w:hAnsi="Times New Roman" w:cs="Times New Roman"/>
+          <w:sz w:val="24"/>
+        </w:rPr>
+        <w:t xml:space="preserve"> il faudra filtrer une première fois l’image afin d’enlever les grandes différences de coloration et d’ombrage.</w:t>
+      </w:r>
+      <w:r>
+        <w:rPr>
+          <w:rFonts w:ascii="Times New Roman" w:hAnsi="Times New Roman" w:cs="Times New Roman"/>
+          <w:sz w:val="24"/>
+        </w:rPr>
+        <w:t xml:space="preserve"> Pour ce faire, un filtre </w:t>
+      </w:r>
+      <w:r>
+        <w:rPr>
+          <w:rFonts w:ascii="Times New Roman" w:hAnsi="Times New Roman" w:cs="Times New Roman"/>
+          <w:sz w:val="24"/>
+        </w:rPr>
+        <w:t>médian</w:t>
+      </w:r>
       <w:bookmarkStart w:id="0" w:name="_GoBack"/>
       <w:bookmarkEnd w:id="0"/>
+      <w:r>
+        <w:rPr>
+          <w:rFonts w:ascii="Times New Roman" w:hAnsi="Times New Roman" w:cs="Times New Roman"/>
+          <w:sz w:val="24"/>
+        </w:rPr>
+        <w:t xml:space="preserve"> seras appliquer individuellement pour chaque pixel de l’image</w:t>
+      </w:r>
+    </w:p>
+    <w:p>
+      <w:pPr>
+        <w:spacing w:line="360" w:lineRule="auto"/>
+        <w:jc w:val="both"/>
+        <w:rPr>
+          <w:rFonts w:ascii="Times New Roman" w:hAnsi="Times New Roman" w:cs="Times New Roman"/>
+          <w:sz w:val="24"/>
+        </w:rPr>
+      </w:pPr>
+    </w:p>
+    <w:p>
+      <w:pPr>
+        <w:spacing w:line="360" w:lineRule="auto"/>
+        <w:jc w:val="both"/>
+        <w:rPr>
+          <w:rFonts w:ascii="Times New Roman" w:hAnsi="Times New Roman" w:cs="Times New Roman"/>
+          <w:sz w:val="24"/>
+        </w:rPr>
+      </w:pPr>
+    </w:p>
+    <w:p>
+      <w:pPr>
+        <w:spacing w:line="360" w:lineRule="auto"/>
+        <w:jc w:val="both"/>
+        <w:rPr>
+          <w:rFonts w:ascii="Times New Roman" w:hAnsi="Times New Roman" w:cs="Times New Roman"/>
+          <w:sz w:val="24"/>
+        </w:rPr>
+      </w:pPr>
+    </w:p>
+    <w:p>
+      <w:pPr>
+        <w:spacing w:line="360" w:lineRule="auto"/>
+        <w:jc w:val="both"/>
+        <w:rPr>
+          <w:rFonts w:ascii="Times New Roman" w:hAnsi="Times New Roman" w:cs="Times New Roman"/>
+          <w:sz w:val="24"/>
+        </w:rPr>
+      </w:pPr>
+    </w:p>
+    <w:p>
+      <w:pPr>
+        <w:spacing w:line="360" w:lineRule="auto"/>
+        <w:jc w:val="both"/>
+        <w:rPr>
+          <w:rFonts w:ascii="Times New Roman" w:hAnsi="Times New Roman" w:cs="Times New Roman"/>
+          <w:sz w:val="24"/>
+        </w:rPr>
+      </w:pPr>
+      <w:r>
+        <w:rPr>
+          <w:rFonts w:ascii="Times New Roman" w:hAnsi="Times New Roman" w:cs="Times New Roman"/>
+          <w:sz w:val="24"/>
+        </w:rPr>
+        <w:t xml:space="preserve"> Pour ce faire, un filtre de </w:t>
+      </w:r>
+      <w:r>
+        <w:rPr>
+          <w:rFonts w:ascii="Times New Roman" w:hAnsi="Times New Roman" w:cs="Times New Roman"/>
+          <w:sz w:val="24"/>
+        </w:rPr>
+        <w:t>moyenne</w:t>
+      </w:r>
+      <w:r>
+        <w:rPr>
+          <w:rFonts w:ascii="Times New Roman" w:hAnsi="Times New Roman" w:cs="Times New Roman"/>
+          <w:sz w:val="24"/>
+        </w:rPr>
+        <w:t xml:space="preserve"> seras appliquer individuellement sur chaque pixel de l’image</w:t>
+      </w:r>
+      <w:r>
+        <w:rPr>
+          <w:rFonts w:ascii="Times New Roman" w:hAnsi="Times New Roman" w:cs="Times New Roman"/>
+          <w:sz w:val="24"/>
+        </w:rPr>
+        <w:t>.</w:t>
+      </w:r>
+      <w:r>
+        <w:rPr>
+          <w:rFonts w:ascii="Times New Roman" w:hAnsi="Times New Roman" w:cs="Times New Roman"/>
+          <w:sz w:val="24"/>
+        </w:rPr>
+        <w:t xml:space="preserve"> Ce filtre fera une moyenne des valeurs RGB des pixels entourant le pixel souhaité. La valeur moyenne sera ensuite assignée au pixel comme nouvelle valeur. Afin d’éviter le problème des extrémités, les pixels composant le contour seront ignorés pour ce filtre. </w:t>
+      </w:r>
+    </w:p>
+    <w:p>
+      <w:pPr>
+        <w:spacing w:line="360" w:lineRule="auto"/>
+        <w:jc w:val="both"/>
+        <w:rPr>
+          <w:rFonts w:ascii="Times New Roman" w:hAnsi="Times New Roman" w:cs="Times New Roman"/>
+          <w:sz w:val="24"/>
+        </w:rPr>
+      </w:pPr>
     </w:p>
     <w:p>
       <w:pPr>
@@ -1174,6 +1288,73 @@
           <w:color w:val="000000" w:themeColor="text1"/>
         </w:rPr>
         <w:t>des patrons de conceptions envisagés</w:t>
+      </w:r>
+    </w:p>
+    <w:p>
+      <w:pPr>
+        <w:spacing w:line="360" w:lineRule="auto"/>
+        <w:jc w:val="both"/>
+        <w:rPr>
+          <w:rFonts w:ascii="Times New Roman" w:hAnsi="Times New Roman" w:cs="Times New Roman"/>
+          <w:sz w:val="24"/>
+        </w:rPr>
+      </w:pPr>
+      <w:r>
+        <w:rPr>
+          <w:rFonts w:ascii="Times New Roman" w:hAnsi="Times New Roman" w:cs="Times New Roman"/>
+          <w:sz w:val="24"/>
+        </w:rPr>
+        <w:t>En ce qui concerne les patrons de conceptions, un singleton</w:t>
+      </w:r>
+      <w:r>
+        <w:rPr>
+          <w:rFonts w:ascii="Times New Roman" w:hAnsi="Times New Roman" w:cs="Times New Roman"/>
+          <w:sz w:val="24"/>
+        </w:rPr>
+        <w:t xml:space="preserve"> sera utilisé</w:t>
+      </w:r>
+      <w:r>
+        <w:rPr>
+          <w:rFonts w:ascii="Times New Roman" w:hAnsi="Times New Roman" w:cs="Times New Roman"/>
+          <w:sz w:val="24"/>
+        </w:rPr>
+        <w:t xml:space="preserve"> pour la connexion à la base de données embarqué afin de limiter les connexions avec celle-ci et limiter les </w:t>
+      </w:r>
+      <w:r>
+        <w:rPr>
+          <w:rFonts w:ascii="Times New Roman" w:hAnsi="Times New Roman" w:cs="Times New Roman"/>
+          <w:sz w:val="24"/>
+        </w:rPr>
+        <w:lastRenderedPageBreak/>
+        <w:t>risques de pertes et de corruption des données.</w:t>
+      </w:r>
+      <w:r>
+        <w:rPr>
+          <w:rFonts w:ascii="Times New Roman" w:hAnsi="Times New Roman" w:cs="Times New Roman"/>
+          <w:sz w:val="24"/>
+        </w:rPr>
+        <w:t xml:space="preserve"> De plus, </w:t>
+      </w:r>
+      <w:r>
+        <w:rPr>
+          <w:rFonts w:ascii="Times New Roman" w:hAnsi="Times New Roman" w:cs="Times New Roman"/>
+          <w:sz w:val="24"/>
+        </w:rPr>
+        <w:t>l</w:t>
+      </w:r>
+      <w:r>
+        <w:rPr>
+          <w:rFonts w:ascii="Times New Roman" w:hAnsi="Times New Roman" w:cs="Times New Roman"/>
+          <w:sz w:val="24"/>
+        </w:rPr>
+        <w:t>e patron de conception</w:t>
+      </w:r>
+      <w:r>
+        <w:rPr>
+          <w:rFonts w:ascii="Times New Roman" w:hAnsi="Times New Roman" w:cs="Times New Roman"/>
+          <w:sz w:val="24"/>
+        </w:rPr>
+        <w:t xml:space="preserve"> « stratégie » seras utiliser afin de permettre la permutation des algorithmes de convolution, de médiane et de segmentation de l’image lors du processus du traitement de l’image.</w:t>
       </w:r>
     </w:p>
     <w:p>

</xml_diff>

<commit_message>
class diagramme finish (raw)
</commit_message>
<xml_diff>
--- a/Rapport_B65_Synthese.docx
+++ b/Rapport_B65_Synthese.docx
@@ -1334,293 +1334,293 @@
         </w:rPr>
         <w:t>.</w:t>
       </w:r>
+    </w:p>
+    <w:p>
+      <w:pPr>
+        <w:spacing w:line="360" w:lineRule="auto"/>
+        <w:jc w:val="both"/>
+        <w:rPr>
+          <w:rFonts w:ascii="Times New Roman" w:hAnsi="Times New Roman" w:cs="Times New Roman"/>
+          <w:sz w:val="24"/>
+        </w:rPr>
+      </w:pPr>
+      <w:r>
+        <w:rPr>
+          <w:rFonts w:ascii="Times New Roman" w:hAnsi="Times New Roman" w:cs="Times New Roman"/>
+          <w:sz w:val="24"/>
+        </w:rPr>
+        <w:t xml:space="preserve">Il faut ensuite passer à l’uniformisation de l’éclairages. Pour ce faire, </w:t>
+      </w:r>
+      <w:r>
+        <w:rPr>
+          <w:rFonts w:ascii="Times New Roman" w:hAnsi="Times New Roman" w:cs="Times New Roman"/>
+          <w:sz w:val="24"/>
+        </w:rPr>
+        <w:t xml:space="preserve">une carte d’éclairage seras créer afin de faciliter la segmentation et la classification éventuelle. La carte sera créée avec l’aide d’une cinquantaine d’image de fond </w:t>
+      </w:r>
+      <w:r>
+        <w:rPr>
+          <w:rFonts w:ascii="Times New Roman" w:hAnsi="Times New Roman" w:cs="Times New Roman"/>
+          <w:sz w:val="24"/>
+        </w:rPr>
+        <w:t xml:space="preserve">identique </w:t>
+      </w:r>
+      <w:r>
+        <w:rPr>
+          <w:rFonts w:ascii="Times New Roman" w:hAnsi="Times New Roman" w:cs="Times New Roman"/>
+          <w:sz w:val="24"/>
+        </w:rPr>
+        <w:t>ne contenant aucun signe de la main. Ces images passeront ensuite parmi plusieurs filtres ainsi que des fusions afin que de finir qu’</w:t>
+      </w:r>
+      <w:r>
+        <w:rPr>
+          <w:rFonts w:ascii="Times New Roman" w:hAnsi="Times New Roman" w:cs="Times New Roman"/>
+          <w:sz w:val="24"/>
+        </w:rPr>
+        <w:t>avec une seule image d’</w:t>
+      </w:r>
+      <w:r>
+        <w:rPr>
+          <w:rFonts w:ascii="Times New Roman" w:hAnsi="Times New Roman" w:cs="Times New Roman"/>
+          <w:sz w:val="24"/>
+        </w:rPr>
+        <w:t>arrière-plan</w:t>
+      </w:r>
+      <w:r>
+        <w:rPr>
+          <w:rFonts w:ascii="Times New Roman" w:hAnsi="Times New Roman" w:cs="Times New Roman"/>
+          <w:sz w:val="24"/>
+        </w:rPr>
+        <w:t xml:space="preserve"> qui correspondras à la</w:t>
+      </w:r>
+      <w:r>
+        <w:rPr>
+          <w:rFonts w:ascii="Times New Roman" w:hAnsi="Times New Roman" w:cs="Times New Roman"/>
+          <w:sz w:val="24"/>
+        </w:rPr>
+        <w:t xml:space="preserve"> carte d’éclairage.</w:t>
+      </w:r>
+      <w:r>
+        <w:rPr>
+          <w:rFonts w:ascii="Times New Roman" w:hAnsi="Times New Roman" w:cs="Times New Roman"/>
+          <w:sz w:val="24"/>
+        </w:rPr>
+        <w:t xml:space="preserve"> Donc les images passeront dans un filtre de convolution </w:t>
+      </w:r>
+      <w:r>
+        <w:rPr>
+          <w:rFonts w:ascii="Times New Roman" w:hAnsi="Times New Roman" w:cs="Times New Roman"/>
+          <w:sz w:val="24"/>
+        </w:rPr>
+        <w:t>9x9 avec une distribution normale</w:t>
+      </w:r>
+      <w:r>
+        <w:rPr>
+          <w:rFonts w:ascii="Times New Roman" w:hAnsi="Times New Roman" w:cs="Times New Roman"/>
+          <w:sz w:val="24"/>
+        </w:rPr>
+        <w:t>, par la suite une moyenne des images seras effectué afin d’obtenir une image synthèse. P</w:t>
+      </w:r>
+      <w:r>
+        <w:rPr>
+          <w:rFonts w:ascii="Times New Roman" w:hAnsi="Times New Roman" w:cs="Times New Roman"/>
+          <w:sz w:val="24"/>
+        </w:rPr>
+        <w:t>uis</w:t>
+      </w:r>
+      <w:r>
+        <w:rPr>
+          <w:rFonts w:ascii="Times New Roman" w:hAnsi="Times New Roman" w:cs="Times New Roman"/>
+          <w:sz w:val="24"/>
+        </w:rPr>
+        <w:t xml:space="preserve"> l’image passeras</w:t>
+      </w:r>
+      <w:r>
+        <w:rPr>
+          <w:rFonts w:ascii="Times New Roman" w:hAnsi="Times New Roman" w:cs="Times New Roman"/>
+          <w:sz w:val="24"/>
+        </w:rPr>
+        <w:t xml:space="preserve"> dans un filtre maximum d’une taille de 9x9. Un filtre maximum prend en considération la valeur du pixel et de ses 8 voisins et garde la valeur la plus élevé de ceux-</w:t>
+      </w:r>
+      <w:r>
+        <w:rPr>
+          <w:rFonts w:ascii="Times New Roman" w:hAnsi="Times New Roman" w:cs="Times New Roman"/>
+          <w:sz w:val="24"/>
+        </w:rPr>
+        <w:lastRenderedPageBreak/>
+        <w:t>ci. Par la suite, un autre filtre de convolution avec une distribution uniforme mais cette fois-ci avec une taille de 151x151. Puis pour finir, une uniformisation et une normalisation.</w:t>
+      </w:r>
+      <w:r>
+        <w:rPr>
+          <w:rFonts w:ascii="Times New Roman" w:hAnsi="Times New Roman" w:cs="Times New Roman"/>
+          <w:sz w:val="24"/>
+        </w:rPr>
+        <w:t xml:space="preserve"> L’uniformisat</w:t>
+      </w:r>
+      <w:r>
+        <w:rPr>
+          <w:rFonts w:ascii="Times New Roman" w:hAnsi="Times New Roman" w:cs="Times New Roman"/>
+          <w:sz w:val="24"/>
+        </w:rPr>
+        <w:t xml:space="preserve">ion est le procédé de diviser l’image source par la carte d’éclairage (pixel par pixel) tout en évitant la division par 0. En ce qui concerne la normalisation, le but est d’éviter les cas divergent et s’assurer que la valeur des pixels est dans une plage de valeur acceptable tel que [0,1] ou [0,255]. Pour normaliser, on prend en compte la valeur minimal et maximal de tous les pixels de l’image ainsi que la valeur de normalisation souhaité. Il s’agit de soustraire la valeur du pixel par la valeur minimale, puis diviser le résultat par la différence entre la valeur maximal et minimal. Il ne reste qu’à multiplier cette dernière valeur par la valeur de normalisation afin d’avoir la valeur normalisée souhaité. </w:t>
+      </w:r>
+    </w:p>
+    <w:p>
+      <w:pPr>
+        <w:spacing w:line="360" w:lineRule="auto"/>
+        <w:jc w:val="both"/>
+        <w:rPr>
+          <w:rFonts w:ascii="Times New Roman" w:hAnsi="Times New Roman" w:cs="Times New Roman"/>
+          <w:sz w:val="24"/>
+        </w:rPr>
+      </w:pPr>
+    </w:p>
+    <w:p>
+      <w:pPr>
+        <w:spacing w:line="360" w:lineRule="auto"/>
+        <w:jc w:val="both"/>
+        <w:rPr>
+          <w:rFonts w:ascii="Times New Roman" w:hAnsi="Times New Roman" w:cs="Times New Roman"/>
+          <w:sz w:val="24"/>
+        </w:rPr>
+      </w:pPr>
+      <w:r>
+        <w:rPr>
+          <w:rFonts w:ascii="Times New Roman" w:hAnsi="Times New Roman" w:cs="Times New Roman"/>
+          <w:sz w:val="24"/>
+          <w:highlight w:val="yellow"/>
+        </w:rPr>
+        <w:t>La carte d’éclairage va faciliter l’identification des pixels souhaité lors de la segmentation des couleurs.</w:t>
+      </w:r>
+    </w:p>
+    <w:p>
+      <w:pPr>
+        <w:spacing w:line="360" w:lineRule="auto"/>
+        <w:jc w:val="both"/>
+        <w:rPr>
+          <w:rFonts w:ascii="Times New Roman" w:hAnsi="Times New Roman" w:cs="Times New Roman"/>
+          <w:sz w:val="24"/>
+        </w:rPr>
+      </w:pPr>
+    </w:p>
+    <w:p>
+      <w:pPr>
+        <w:spacing w:line="360" w:lineRule="auto"/>
+        <w:jc w:val="both"/>
+        <w:rPr>
+          <w:rFonts w:ascii="Times New Roman" w:hAnsi="Times New Roman" w:cs="Times New Roman"/>
+          <w:sz w:val="24"/>
+        </w:rPr>
+      </w:pPr>
+    </w:p>
+    <w:p>
+      <w:pPr>
+        <w:spacing w:line="360" w:lineRule="auto"/>
+        <w:jc w:val="both"/>
+        <w:rPr>
+          <w:rFonts w:ascii="Times New Roman" w:hAnsi="Times New Roman" w:cs="Times New Roman"/>
+          <w:sz w:val="24"/>
+        </w:rPr>
+      </w:pPr>
+    </w:p>
+    <w:p>
+      <w:pPr>
+        <w:spacing w:line="360" w:lineRule="auto"/>
+        <w:jc w:val="both"/>
+        <w:rPr>
+          <w:rFonts w:ascii="Times New Roman" w:hAnsi="Times New Roman" w:cs="Times New Roman"/>
+          <w:sz w:val="24"/>
+        </w:rPr>
+      </w:pPr>
+    </w:p>
+    <w:p>
+      <w:pPr>
+        <w:spacing w:line="360" w:lineRule="auto"/>
+        <w:jc w:val="both"/>
+        <w:rPr>
+          <w:rFonts w:ascii="Times New Roman" w:hAnsi="Times New Roman" w:cs="Times New Roman"/>
+          <w:sz w:val="24"/>
+        </w:rPr>
+      </w:pPr>
+    </w:p>
+    <w:p>
+      <w:pPr>
+        <w:spacing w:line="360" w:lineRule="auto"/>
+        <w:jc w:val="both"/>
+        <w:rPr>
+          <w:rFonts w:ascii="Times New Roman" w:hAnsi="Times New Roman" w:cs="Times New Roman"/>
+          <w:sz w:val="24"/>
+        </w:rPr>
+      </w:pPr>
+      <w:r>
+        <w:rPr>
+          <w:rFonts w:ascii="Times New Roman" w:hAnsi="Times New Roman" w:cs="Times New Roman"/>
+          <w:sz w:val="24"/>
+        </w:rPr>
+        <w:t xml:space="preserve"> </w:t>
+      </w:r>
+      <w:r>
+        <w:rPr>
+          <w:rFonts w:ascii="Times New Roman" w:hAnsi="Times New Roman" w:cs="Times New Roman"/>
+          <w:sz w:val="24"/>
+          <w:highlight w:val="yellow"/>
+        </w:rPr>
+        <w:t xml:space="preserve">Pour ce faire, un filtre de </w:t>
+      </w:r>
+      <w:r>
+        <w:rPr>
+          <w:rFonts w:ascii="Times New Roman" w:hAnsi="Times New Roman" w:cs="Times New Roman"/>
+          <w:sz w:val="24"/>
+          <w:highlight w:val="yellow"/>
+        </w:rPr>
+        <w:t>moyenne</w:t>
+      </w:r>
+      <w:r>
+        <w:rPr>
+          <w:rFonts w:ascii="Times New Roman" w:hAnsi="Times New Roman" w:cs="Times New Roman"/>
+          <w:sz w:val="24"/>
+          <w:highlight w:val="yellow"/>
+        </w:rPr>
+        <w:t xml:space="preserve"> seras appliquer individuellement sur chaque pixel de l’image</w:t>
+      </w:r>
+      <w:r>
+        <w:rPr>
+          <w:rFonts w:ascii="Times New Roman" w:hAnsi="Times New Roman" w:cs="Times New Roman"/>
+          <w:sz w:val="24"/>
+          <w:highlight w:val="yellow"/>
+        </w:rPr>
+        <w:t>.</w:t>
+      </w:r>
+      <w:r>
+        <w:rPr>
+          <w:rFonts w:ascii="Times New Roman" w:hAnsi="Times New Roman" w:cs="Times New Roman"/>
+          <w:sz w:val="24"/>
+          <w:highlight w:val="yellow"/>
+        </w:rPr>
+        <w:t xml:space="preserve"> Ce filtre fera une moyenne des valeurs RGB des pixels entourant le pixel souhaité. La valeur moyenne sera ensuite assignée au pixel comme nouvelle valeur. Afin d’éviter le problème des extrémités, les pixels composant le contour seront ignorés pour ce filtre.</w:t>
+      </w:r>
+      <w:r>
+        <w:rPr>
+          <w:rFonts w:ascii="Times New Roman" w:hAnsi="Times New Roman" w:cs="Times New Roman"/>
+          <w:sz w:val="24"/>
+        </w:rPr>
+        <w:t xml:space="preserve"> </w:t>
+      </w:r>
+    </w:p>
+    <w:p>
+      <w:pPr>
+        <w:spacing w:line="360" w:lineRule="auto"/>
+        <w:jc w:val="both"/>
+        <w:rPr>
+          <w:rFonts w:ascii="Times New Roman" w:hAnsi="Times New Roman" w:cs="Times New Roman"/>
+          <w:sz w:val="24"/>
+        </w:rPr>
+      </w:pPr>
       <w:bookmarkStart w:id="0" w:name="_GoBack"/>
       <w:bookmarkEnd w:id="0"/>
     </w:p>
     <w:p>
       <w:pPr>
-        <w:spacing w:line="360" w:lineRule="auto"/>
-        <w:jc w:val="both"/>
-        <w:rPr>
-          <w:rFonts w:ascii="Times New Roman" w:hAnsi="Times New Roman" w:cs="Times New Roman"/>
-          <w:sz w:val="24"/>
-        </w:rPr>
-      </w:pPr>
-      <w:r>
-        <w:rPr>
-          <w:rFonts w:ascii="Times New Roman" w:hAnsi="Times New Roman" w:cs="Times New Roman"/>
-          <w:sz w:val="24"/>
-        </w:rPr>
-        <w:t xml:space="preserve">Il faut ensuite passer à l’uniformisation de l’éclairages. Pour ce faire, </w:t>
-      </w:r>
-      <w:r>
-        <w:rPr>
-          <w:rFonts w:ascii="Times New Roman" w:hAnsi="Times New Roman" w:cs="Times New Roman"/>
-          <w:sz w:val="24"/>
-        </w:rPr>
-        <w:t xml:space="preserve">une carte d’éclairage seras créer afin de faciliter la segmentation et la classification éventuelle. La carte sera créée avec l’aide d’une cinquantaine d’image de fond </w:t>
-      </w:r>
-      <w:r>
-        <w:rPr>
-          <w:rFonts w:ascii="Times New Roman" w:hAnsi="Times New Roman" w:cs="Times New Roman"/>
-          <w:sz w:val="24"/>
-        </w:rPr>
-        <w:t xml:space="preserve">identique </w:t>
-      </w:r>
-      <w:r>
-        <w:rPr>
-          <w:rFonts w:ascii="Times New Roman" w:hAnsi="Times New Roman" w:cs="Times New Roman"/>
-          <w:sz w:val="24"/>
-        </w:rPr>
-        <w:t>ne contenant aucun signe de la main. Ces images passeront ensuite parmi plusieurs filtres ainsi que des fusions afin que de finir qu’</w:t>
-      </w:r>
-      <w:r>
-        <w:rPr>
-          <w:rFonts w:ascii="Times New Roman" w:hAnsi="Times New Roman" w:cs="Times New Roman"/>
-          <w:sz w:val="24"/>
-        </w:rPr>
-        <w:t>avec une seule image d’</w:t>
-      </w:r>
-      <w:r>
-        <w:rPr>
-          <w:rFonts w:ascii="Times New Roman" w:hAnsi="Times New Roman" w:cs="Times New Roman"/>
-          <w:sz w:val="24"/>
-        </w:rPr>
-        <w:t>arrière-plan</w:t>
-      </w:r>
-      <w:r>
-        <w:rPr>
-          <w:rFonts w:ascii="Times New Roman" w:hAnsi="Times New Roman" w:cs="Times New Roman"/>
-          <w:sz w:val="24"/>
-        </w:rPr>
-        <w:t xml:space="preserve"> qui correspondras à la</w:t>
-      </w:r>
-      <w:r>
-        <w:rPr>
-          <w:rFonts w:ascii="Times New Roman" w:hAnsi="Times New Roman" w:cs="Times New Roman"/>
-          <w:sz w:val="24"/>
-        </w:rPr>
-        <w:t xml:space="preserve"> carte d’éclairage.</w:t>
-      </w:r>
-      <w:r>
-        <w:rPr>
-          <w:rFonts w:ascii="Times New Roman" w:hAnsi="Times New Roman" w:cs="Times New Roman"/>
-          <w:sz w:val="24"/>
-        </w:rPr>
-        <w:t xml:space="preserve"> Donc les images passeront dans un filtre de convolution </w:t>
-      </w:r>
-      <w:r>
-        <w:rPr>
-          <w:rFonts w:ascii="Times New Roman" w:hAnsi="Times New Roman" w:cs="Times New Roman"/>
-          <w:sz w:val="24"/>
-        </w:rPr>
-        <w:t>9x9 avec une distribution normale</w:t>
-      </w:r>
-      <w:r>
-        <w:rPr>
-          <w:rFonts w:ascii="Times New Roman" w:hAnsi="Times New Roman" w:cs="Times New Roman"/>
-          <w:sz w:val="24"/>
-        </w:rPr>
-        <w:t>, par la suite une moyenne des images seras effectué afin d’obtenir une image synthèse. P</w:t>
-      </w:r>
-      <w:r>
-        <w:rPr>
-          <w:rFonts w:ascii="Times New Roman" w:hAnsi="Times New Roman" w:cs="Times New Roman"/>
-          <w:sz w:val="24"/>
-        </w:rPr>
-        <w:t>uis</w:t>
-      </w:r>
-      <w:r>
-        <w:rPr>
-          <w:rFonts w:ascii="Times New Roman" w:hAnsi="Times New Roman" w:cs="Times New Roman"/>
-          <w:sz w:val="24"/>
-        </w:rPr>
-        <w:t xml:space="preserve"> l’image passeras</w:t>
-      </w:r>
-      <w:r>
-        <w:rPr>
-          <w:rFonts w:ascii="Times New Roman" w:hAnsi="Times New Roman" w:cs="Times New Roman"/>
-          <w:sz w:val="24"/>
-        </w:rPr>
-        <w:t xml:space="preserve"> dans un filtre maximum d’une taille de 9x9. Un filtre maximum prend en considération la valeur du pixel et de ses 8 voisins et garde la valeur la plus élevé de ceux-</w:t>
-      </w:r>
-      <w:r>
-        <w:rPr>
-          <w:rFonts w:ascii="Times New Roman" w:hAnsi="Times New Roman" w:cs="Times New Roman"/>
-          <w:sz w:val="24"/>
-        </w:rPr>
-        <w:lastRenderedPageBreak/>
-        <w:t>ci. Par la suite, un autre filtre de convolution avec une distribution uniforme mais cette fois-ci avec une taille de 151x151. Puis pour finir, une uniformisation et une normalisation.</w:t>
-      </w:r>
-      <w:r>
-        <w:rPr>
-          <w:rFonts w:ascii="Times New Roman" w:hAnsi="Times New Roman" w:cs="Times New Roman"/>
-          <w:sz w:val="24"/>
-        </w:rPr>
-        <w:t xml:space="preserve"> L’uniformisat</w:t>
-      </w:r>
-      <w:r>
-        <w:rPr>
-          <w:rFonts w:ascii="Times New Roman" w:hAnsi="Times New Roman" w:cs="Times New Roman"/>
-          <w:sz w:val="24"/>
-        </w:rPr>
-        <w:t xml:space="preserve">ion est le procédé de diviser l’image source par la carte d’éclairage (pixel par pixel) tout en évitant la division par 0. En ce qui concerne la normalisation, le but est d’éviter les cas divergent et s’assurer que la valeur des pixels est dans une plage de valeur acceptable tel que [0,1] ou [0,255]. Pour normaliser, on prend en compte la valeur minimal et maximal de tous les pixels de l’image ainsi que la valeur de normalisation souhaité. Il s’agit de soustraire la valeur du pixel par la valeur minimale, puis diviser le résultat par la différence entre la valeur maximal et minimal. Il ne reste qu’à multiplier cette dernière valeur par la valeur de normalisation afin d’avoir la valeur normalisée souhaité. </w:t>
-      </w:r>
-    </w:p>
-    <w:p>
-      <w:pPr>
-        <w:spacing w:line="360" w:lineRule="auto"/>
-        <w:jc w:val="both"/>
-        <w:rPr>
-          <w:rFonts w:ascii="Times New Roman" w:hAnsi="Times New Roman" w:cs="Times New Roman"/>
-          <w:sz w:val="24"/>
-        </w:rPr>
-      </w:pPr>
-    </w:p>
-    <w:p>
-      <w:pPr>
-        <w:spacing w:line="360" w:lineRule="auto"/>
-        <w:jc w:val="both"/>
-        <w:rPr>
-          <w:rFonts w:ascii="Times New Roman" w:hAnsi="Times New Roman" w:cs="Times New Roman"/>
-          <w:sz w:val="24"/>
-        </w:rPr>
-      </w:pPr>
-      <w:r>
-        <w:rPr>
-          <w:rFonts w:ascii="Times New Roman" w:hAnsi="Times New Roman" w:cs="Times New Roman"/>
-          <w:sz w:val="24"/>
-          <w:highlight w:val="yellow"/>
-        </w:rPr>
-        <w:t>La carte d’éclairage va faciliter l’identification des pixels souhaité lors de la segmentation des couleurs.</w:t>
-      </w:r>
-    </w:p>
-    <w:p>
-      <w:pPr>
-        <w:spacing w:line="360" w:lineRule="auto"/>
-        <w:jc w:val="both"/>
-        <w:rPr>
-          <w:rFonts w:ascii="Times New Roman" w:hAnsi="Times New Roman" w:cs="Times New Roman"/>
-          <w:sz w:val="24"/>
-        </w:rPr>
-      </w:pPr>
-    </w:p>
-    <w:p>
-      <w:pPr>
-        <w:spacing w:line="360" w:lineRule="auto"/>
-        <w:jc w:val="both"/>
-        <w:rPr>
-          <w:rFonts w:ascii="Times New Roman" w:hAnsi="Times New Roman" w:cs="Times New Roman"/>
-          <w:sz w:val="24"/>
-        </w:rPr>
-      </w:pPr>
-    </w:p>
-    <w:p>
-      <w:pPr>
-        <w:spacing w:line="360" w:lineRule="auto"/>
-        <w:jc w:val="both"/>
-        <w:rPr>
-          <w:rFonts w:ascii="Times New Roman" w:hAnsi="Times New Roman" w:cs="Times New Roman"/>
-          <w:sz w:val="24"/>
-        </w:rPr>
-      </w:pPr>
-    </w:p>
-    <w:p>
-      <w:pPr>
-        <w:spacing w:line="360" w:lineRule="auto"/>
-        <w:jc w:val="both"/>
-        <w:rPr>
-          <w:rFonts w:ascii="Times New Roman" w:hAnsi="Times New Roman" w:cs="Times New Roman"/>
-          <w:sz w:val="24"/>
-        </w:rPr>
-      </w:pPr>
-    </w:p>
-    <w:p>
-      <w:pPr>
-        <w:spacing w:line="360" w:lineRule="auto"/>
-        <w:jc w:val="both"/>
-        <w:rPr>
-          <w:rFonts w:ascii="Times New Roman" w:hAnsi="Times New Roman" w:cs="Times New Roman"/>
-          <w:sz w:val="24"/>
-        </w:rPr>
-      </w:pPr>
-    </w:p>
-    <w:p>
-      <w:pPr>
-        <w:spacing w:line="360" w:lineRule="auto"/>
-        <w:jc w:val="both"/>
-        <w:rPr>
-          <w:rFonts w:ascii="Times New Roman" w:hAnsi="Times New Roman" w:cs="Times New Roman"/>
-          <w:sz w:val="24"/>
-        </w:rPr>
-      </w:pPr>
-      <w:r>
-        <w:rPr>
-          <w:rFonts w:ascii="Times New Roman" w:hAnsi="Times New Roman" w:cs="Times New Roman"/>
-          <w:sz w:val="24"/>
-        </w:rPr>
-        <w:t xml:space="preserve"> </w:t>
-      </w:r>
-      <w:r>
-        <w:rPr>
-          <w:rFonts w:ascii="Times New Roman" w:hAnsi="Times New Roman" w:cs="Times New Roman"/>
-          <w:sz w:val="24"/>
-          <w:highlight w:val="yellow"/>
-        </w:rPr>
-        <w:t xml:space="preserve">Pour ce faire, un filtre de </w:t>
-      </w:r>
-      <w:r>
-        <w:rPr>
-          <w:rFonts w:ascii="Times New Roman" w:hAnsi="Times New Roman" w:cs="Times New Roman"/>
-          <w:sz w:val="24"/>
-          <w:highlight w:val="yellow"/>
-        </w:rPr>
-        <w:t>moyenne</w:t>
-      </w:r>
-      <w:r>
-        <w:rPr>
-          <w:rFonts w:ascii="Times New Roman" w:hAnsi="Times New Roman" w:cs="Times New Roman"/>
-          <w:sz w:val="24"/>
-          <w:highlight w:val="yellow"/>
-        </w:rPr>
-        <w:t xml:space="preserve"> seras appliquer individuellement sur chaque pixel de l’image</w:t>
-      </w:r>
-      <w:r>
-        <w:rPr>
-          <w:rFonts w:ascii="Times New Roman" w:hAnsi="Times New Roman" w:cs="Times New Roman"/>
-          <w:sz w:val="24"/>
-          <w:highlight w:val="yellow"/>
-        </w:rPr>
-        <w:t>.</w:t>
-      </w:r>
-      <w:r>
-        <w:rPr>
-          <w:rFonts w:ascii="Times New Roman" w:hAnsi="Times New Roman" w:cs="Times New Roman"/>
-          <w:sz w:val="24"/>
-          <w:highlight w:val="yellow"/>
-        </w:rPr>
-        <w:t xml:space="preserve"> Ce filtre fera une moyenne des valeurs RGB des pixels entourant le pixel souhaité. La valeur moyenne sera ensuite assignée au pixel comme nouvelle valeur. Afin d’éviter le problème des extrémités, les pixels composant le contour seront ignorés pour ce filtre.</w:t>
-      </w:r>
-      <w:r>
-        <w:rPr>
-          <w:rFonts w:ascii="Times New Roman" w:hAnsi="Times New Roman" w:cs="Times New Roman"/>
-          <w:sz w:val="24"/>
-        </w:rPr>
-        <w:t xml:space="preserve"> </w:t>
-      </w:r>
-    </w:p>
-    <w:p>
-      <w:pPr>
-        <w:spacing w:line="360" w:lineRule="auto"/>
-        <w:jc w:val="both"/>
-        <w:rPr>
-          <w:rFonts w:ascii="Times New Roman" w:hAnsi="Times New Roman" w:cs="Times New Roman"/>
-          <w:sz w:val="24"/>
-        </w:rPr>
-      </w:pPr>
-    </w:p>
-    <w:p>
-      <w:pPr>
         <w:pStyle w:val="Titre1"/>
         <w:spacing w:after="240" w:line="360" w:lineRule="auto"/>
         <w:rPr>
@@ -1655,12 +1655,21 @@
           <w:rFonts w:ascii="Times New Roman" w:hAnsi="Times New Roman" w:cs="Times New Roman"/>
           <w:sz w:val="24"/>
         </w:rPr>
-        <w:t>En ce qui concerne les patrons de conceptions, un singleton</w:t>
-      </w:r>
-      <w:r>
-        <w:rPr>
-          <w:rFonts w:ascii="Times New Roman" w:hAnsi="Times New Roman" w:cs="Times New Roman"/>
-          <w:sz w:val="24"/>
+        <w:t xml:space="preserve">En ce qui concerne les patrons de conceptions, un </w:t>
+      </w:r>
+      <w:r>
+        <w:rPr>
+          <w:rFonts w:ascii="Times New Roman" w:hAnsi="Times New Roman" w:cs="Times New Roman"/>
+          <w:sz w:val="24"/>
+          <w:highlight w:val="yellow"/>
+        </w:rPr>
+        <w:t>singleton</w:t>
+      </w:r>
+      <w:r>
+        <w:rPr>
+          <w:rFonts w:ascii="Times New Roman" w:hAnsi="Times New Roman" w:cs="Times New Roman"/>
+          <w:sz w:val="24"/>
+          <w:highlight w:val="yellow"/>
         </w:rPr>
         <w:t xml:space="preserve"> sera utilisé</w:t>
       </w:r>
@@ -1668,6 +1677,7 @@
         <w:rPr>
           <w:rFonts w:ascii="Times New Roman" w:hAnsi="Times New Roman" w:cs="Times New Roman"/>
           <w:sz w:val="24"/>
+          <w:highlight w:val="yellow"/>
         </w:rPr>
         <w:t xml:space="preserve"> pour la connexion à la base de données embarqué afin de limiter les connexions avec celle-ci et limiter les risques de pertes et de corruption des données.</w:t>
       </w:r>
@@ -2631,7 +2641,7 @@
 </file>
 
 <file path=customXml/itemProps1.xml><?xml version="1.0" encoding="utf-8"?>
-<ds:datastoreItem xmlns:ds="http://schemas.openxmlformats.org/officeDocument/2006/customXml" ds:itemID="{2021963D-FE4C-4DF6-A4DC-98E7C8820FAA}">
+<ds:datastoreItem xmlns:ds="http://schemas.openxmlformats.org/officeDocument/2006/customXml" ds:itemID="{4F6917E3-ED85-476A-9936-DE25C86C5569}">
   <ds:schemaRefs>
     <ds:schemaRef ds:uri="http://schemas.openxmlformats.org/officeDocument/2006/bibliography"/>
   </ds:schemaRefs>

</xml_diff>

<commit_message>
added png and finishing word
</commit_message>
<xml_diff>
--- a/Rapport_B65_Synthese.docx
+++ b/Rapport_B65_Synthese.docx
@@ -2851,1128 +2851,1357 @@
           <w:rFonts w:ascii="Times New Roman" w:hAnsi="Times New Roman" w:cs="Times New Roman"/>
           <w:sz w:val="24"/>
         </w:rPr>
-        <w:t>hériques bien</w:t>
-      </w:r>
+        <w:t>hériques bien définie</w:t>
+      </w:r>
+      <w:r>
+        <w:rPr>
+          <w:rFonts w:ascii="Times New Roman" w:hAnsi="Times New Roman" w:cs="Times New Roman"/>
+          <w:sz w:val="24"/>
+        </w:rPr>
+        <w:t xml:space="preserve">. Par exemple, une réflexion lumineuse </w:t>
+      </w:r>
+      <w:r>
+        <w:rPr>
+          <w:rFonts w:ascii="Times New Roman" w:hAnsi="Times New Roman" w:cs="Times New Roman"/>
+          <w:sz w:val="24"/>
+        </w:rPr>
+        <w:t>vers la sphère pourrait causer les pixels plus illuminés d’être éliminé lors de la segmentation.</w:t>
+      </w:r>
+      <w:r>
+        <w:rPr>
+          <w:rFonts w:ascii="Times New Roman" w:hAnsi="Times New Roman" w:cs="Times New Roman"/>
+          <w:sz w:val="24"/>
+        </w:rPr>
+        <w:t xml:space="preserve"> </w:t>
+      </w:r>
+      <w:r>
+        <w:rPr>
+          <w:rFonts w:ascii="Times New Roman" w:hAnsi="Times New Roman" w:cs="Times New Roman"/>
+          <w:sz w:val="24"/>
+        </w:rPr>
+        <w:t xml:space="preserve">Pour </w:t>
+      </w:r>
+      <w:r>
+        <w:rPr>
+          <w:rFonts w:ascii="Times New Roman" w:hAnsi="Times New Roman" w:cs="Times New Roman"/>
+          <w:sz w:val="24"/>
+        </w:rPr>
+        <w:t>résoudre</w:t>
+      </w:r>
+      <w:r>
+        <w:rPr>
+          <w:rFonts w:ascii="Times New Roman" w:hAnsi="Times New Roman" w:cs="Times New Roman"/>
+          <w:sz w:val="24"/>
+        </w:rPr>
+        <w:t xml:space="preserve"> ce problème, un algorithme de remplissage de forme sera appliqu</w:t>
+      </w:r>
+      <w:r>
+        <w:rPr>
+          <w:rFonts w:ascii="Times New Roman" w:hAnsi="Times New Roman" w:cs="Times New Roman"/>
+          <w:sz w:val="24"/>
+        </w:rPr>
+        <w:t>é</w:t>
+      </w:r>
+      <w:r>
+        <w:rPr>
+          <w:rFonts w:ascii="Times New Roman" w:hAnsi="Times New Roman" w:cs="Times New Roman"/>
+          <w:sz w:val="24"/>
+        </w:rPr>
+        <w:t xml:space="preserve"> à l’image afin que chaque forme individuelle soit </w:t>
+      </w:r>
+      <w:r>
+        <w:rPr>
+          <w:rFonts w:ascii="Times New Roman" w:hAnsi="Times New Roman" w:cs="Times New Roman"/>
+          <w:sz w:val="24"/>
+        </w:rPr>
+        <w:t>complétée</w:t>
+      </w:r>
+      <w:r>
+        <w:rPr>
+          <w:rFonts w:ascii="Times New Roman" w:hAnsi="Times New Roman" w:cs="Times New Roman"/>
+          <w:sz w:val="24"/>
+        </w:rPr>
+        <w:t xml:space="preserve"> </w:t>
+      </w:r>
+      <w:r>
+        <w:rPr>
+          <w:rFonts w:ascii="Times New Roman" w:hAnsi="Times New Roman" w:cs="Times New Roman"/>
+          <w:sz w:val="24"/>
+        </w:rPr>
+        <w:t xml:space="preserve">autant que possible </w:t>
+      </w:r>
+      <w:r>
+        <w:rPr>
+          <w:rFonts w:ascii="Times New Roman" w:hAnsi="Times New Roman" w:cs="Times New Roman"/>
+          <w:sz w:val="24"/>
+        </w:rPr>
+        <w:t>si elles ont besoin d’être complét</w:t>
+      </w:r>
+      <w:r>
+        <w:rPr>
+          <w:rFonts w:ascii="Times New Roman" w:hAnsi="Times New Roman" w:cs="Times New Roman"/>
+          <w:sz w:val="24"/>
+        </w:rPr>
+        <w:t>ées</w:t>
+      </w:r>
+      <w:r>
+        <w:rPr>
+          <w:rFonts w:ascii="Times New Roman" w:hAnsi="Times New Roman" w:cs="Times New Roman"/>
+          <w:sz w:val="24"/>
+        </w:rPr>
+        <w:t>.</w:t>
+      </w:r>
+      <w:r>
+        <w:rPr>
+          <w:rFonts w:ascii="Times New Roman" w:hAnsi="Times New Roman" w:cs="Times New Roman"/>
+          <w:sz w:val="24"/>
+        </w:rPr>
+        <w:t xml:space="preserve"> La première étape de cet algorithme est d’identifier un pixel qui appartient à l’arrière-plan. Pour ce faire, il faudra trouver le premier pixel du contour ayant plus de voisins pareil le précédent que le nombre de pixel</w:t>
+      </w:r>
+      <w:r>
+        <w:rPr>
+          <w:rFonts w:ascii="Times New Roman" w:hAnsi="Times New Roman" w:cs="Times New Roman"/>
+          <w:sz w:val="24"/>
+        </w:rPr>
+        <w:t xml:space="preserve">s </w:t>
+      </w:r>
+      <w:r>
+        <w:rPr>
+          <w:rFonts w:ascii="Times New Roman" w:hAnsi="Times New Roman" w:cs="Times New Roman"/>
+          <w:sz w:val="24"/>
+        </w:rPr>
+        <w:t xml:space="preserve">fessant la taille du plus gros trou de la sphère imparfaite. Par la suite, avec un simple algorithme de « flood </w:t>
+      </w:r>
+      <w:proofErr w:type="spellStart"/>
+      <w:r>
+        <w:rPr>
+          <w:rFonts w:ascii="Times New Roman" w:hAnsi="Times New Roman" w:cs="Times New Roman"/>
+          <w:sz w:val="24"/>
+        </w:rPr>
+        <w:t>filling</w:t>
+      </w:r>
+      <w:proofErr w:type="spellEnd"/>
+      <w:r>
+        <w:rPr>
+          <w:rFonts w:ascii="Times New Roman" w:hAnsi="Times New Roman" w:cs="Times New Roman"/>
+          <w:sz w:val="24"/>
+        </w:rPr>
+        <w:t> » récursif à 4 voisin</w:t>
+      </w:r>
+      <w:r>
+        <w:rPr>
+          <w:rFonts w:ascii="Times New Roman" w:hAnsi="Times New Roman" w:cs="Times New Roman"/>
+          <w:sz w:val="24"/>
+        </w:rPr>
+        <w:t xml:space="preserve">s </w:t>
+      </w:r>
+      <w:r>
+        <w:rPr>
+          <w:rFonts w:ascii="Times New Roman" w:hAnsi="Times New Roman" w:cs="Times New Roman"/>
+          <w:sz w:val="24"/>
+        </w:rPr>
+        <w:t xml:space="preserve">tout l’arrière-plan </w:t>
+      </w:r>
+      <w:proofErr w:type="gramStart"/>
+      <w:r>
+        <w:rPr>
+          <w:rFonts w:ascii="Times New Roman" w:hAnsi="Times New Roman" w:cs="Times New Roman"/>
+          <w:sz w:val="24"/>
+        </w:rPr>
+        <w:t>sera</w:t>
+      </w:r>
+      <w:proofErr w:type="gramEnd"/>
+      <w:r>
+        <w:rPr>
+          <w:rFonts w:ascii="Times New Roman" w:hAnsi="Times New Roman" w:cs="Times New Roman"/>
+          <w:sz w:val="24"/>
+        </w:rPr>
+        <w:t xml:space="preserve"> </w:t>
+      </w:r>
+      <w:r>
+        <w:rPr>
+          <w:rFonts w:ascii="Times New Roman" w:hAnsi="Times New Roman" w:cs="Times New Roman"/>
+          <w:sz w:val="24"/>
+        </w:rPr>
+        <w:t>attribué</w:t>
+      </w:r>
+      <w:r>
+        <w:rPr>
+          <w:rFonts w:ascii="Times New Roman" w:hAnsi="Times New Roman" w:cs="Times New Roman"/>
+          <w:sz w:val="24"/>
+        </w:rPr>
+        <w:t xml:space="preserve"> la valeur de 1 afin qu’il ne</w:t>
+      </w:r>
+      <w:r>
+        <w:rPr>
+          <w:rFonts w:ascii="Times New Roman" w:hAnsi="Times New Roman" w:cs="Times New Roman"/>
+          <w:sz w:val="24"/>
+        </w:rPr>
+        <w:t xml:space="preserve"> reste que les trous avec une valeur de 0</w:t>
+      </w:r>
+      <w:r>
+        <w:rPr>
+          <w:rFonts w:ascii="Times New Roman" w:hAnsi="Times New Roman" w:cs="Times New Roman"/>
+          <w:sz w:val="24"/>
+        </w:rPr>
+        <w:t>.</w:t>
+      </w:r>
+      <w:r>
+        <w:rPr>
+          <w:rFonts w:ascii="Times New Roman" w:hAnsi="Times New Roman" w:cs="Times New Roman"/>
+          <w:sz w:val="24"/>
+        </w:rPr>
+        <w:t xml:space="preserve"> Une fois l’arrière-plan rempli, toute l’image sera inversé</w:t>
+      </w:r>
+      <w:r>
+        <w:rPr>
+          <w:rFonts w:ascii="Times New Roman" w:hAnsi="Times New Roman" w:cs="Times New Roman"/>
+          <w:sz w:val="24"/>
+        </w:rPr>
+        <w:t xml:space="preserve">e </w:t>
+      </w:r>
+      <w:r>
+        <w:rPr>
+          <w:rFonts w:ascii="Times New Roman" w:hAnsi="Times New Roman" w:cs="Times New Roman"/>
+          <w:sz w:val="24"/>
+        </w:rPr>
+        <w:t xml:space="preserve">afin que les trous </w:t>
+      </w:r>
+      <w:r>
+        <w:rPr>
+          <w:rFonts w:ascii="Times New Roman" w:hAnsi="Times New Roman" w:cs="Times New Roman"/>
+          <w:sz w:val="24"/>
+        </w:rPr>
+        <w:t>représentent</w:t>
+      </w:r>
+      <w:r>
+        <w:rPr>
+          <w:rFonts w:ascii="Times New Roman" w:hAnsi="Times New Roman" w:cs="Times New Roman"/>
+          <w:sz w:val="24"/>
+        </w:rPr>
+        <w:t xml:space="preserve"> le 1 et que tout le reste de l’image ai</w:t>
+      </w:r>
+      <w:r>
+        <w:rPr>
+          <w:rFonts w:ascii="Times New Roman" w:hAnsi="Times New Roman" w:cs="Times New Roman"/>
+          <w:sz w:val="24"/>
+        </w:rPr>
+        <w:t>t</w:t>
+      </w:r>
+      <w:r>
+        <w:rPr>
+          <w:rFonts w:ascii="Times New Roman" w:hAnsi="Times New Roman" w:cs="Times New Roman"/>
+          <w:sz w:val="24"/>
+        </w:rPr>
+        <w:t xml:space="preserve"> une </w:t>
+      </w:r>
+      <w:r>
+        <w:rPr>
+          <w:rFonts w:ascii="Times New Roman" w:hAnsi="Times New Roman" w:cs="Times New Roman"/>
+          <w:sz w:val="24"/>
+        </w:rPr>
+        <w:t>valeur</w:t>
+      </w:r>
+      <w:r>
+        <w:rPr>
+          <w:rFonts w:ascii="Times New Roman" w:hAnsi="Times New Roman" w:cs="Times New Roman"/>
+          <w:sz w:val="24"/>
+        </w:rPr>
+        <w:t xml:space="preserve"> de 0.</w:t>
+      </w:r>
+      <w:r>
+        <w:rPr>
+          <w:rFonts w:ascii="Times New Roman" w:hAnsi="Times New Roman" w:cs="Times New Roman"/>
+          <w:sz w:val="24"/>
+        </w:rPr>
+        <w:t xml:space="preserve"> Ceci nous permettra de fusionner notre image inversée avec notre image traitée de base (l’image avec les trous et les valeurs désiré</w:t>
+      </w:r>
+      <w:r>
+        <w:rPr>
+          <w:rFonts w:ascii="Times New Roman" w:hAnsi="Times New Roman" w:cs="Times New Roman"/>
+          <w:sz w:val="24"/>
+        </w:rPr>
+        <w:t xml:space="preserve">es </w:t>
+      </w:r>
+      <w:r>
+        <w:rPr>
+          <w:rFonts w:ascii="Times New Roman" w:hAnsi="Times New Roman" w:cs="Times New Roman"/>
+          <w:sz w:val="24"/>
+        </w:rPr>
+        <w:t xml:space="preserve">valant 1) afin d’obtenir une image qui ne contient </w:t>
+      </w:r>
+      <w:r>
+        <w:rPr>
+          <w:rFonts w:ascii="Times New Roman" w:hAnsi="Times New Roman" w:cs="Times New Roman"/>
+          <w:sz w:val="24"/>
+        </w:rPr>
+        <w:t>que des formes</w:t>
+      </w:r>
+      <w:r>
+        <w:rPr>
+          <w:rFonts w:ascii="Times New Roman" w:hAnsi="Times New Roman" w:cs="Times New Roman"/>
+          <w:sz w:val="24"/>
+        </w:rPr>
+        <w:t xml:space="preserve"> </w:t>
+      </w:r>
+      <w:r>
+        <w:rPr>
+          <w:rFonts w:ascii="Times New Roman" w:hAnsi="Times New Roman" w:cs="Times New Roman"/>
+          <w:sz w:val="24"/>
+        </w:rPr>
+        <w:t>pleines</w:t>
+      </w:r>
+      <w:r>
+        <w:rPr>
+          <w:rFonts w:ascii="Times New Roman" w:hAnsi="Times New Roman" w:cs="Times New Roman"/>
+          <w:sz w:val="24"/>
+        </w:rPr>
+        <w:t xml:space="preserve"> et qui a fini d’être traité</w:t>
+      </w:r>
+      <w:r>
+        <w:rPr>
+          <w:rFonts w:ascii="Times New Roman" w:hAnsi="Times New Roman" w:cs="Times New Roman"/>
+          <w:sz w:val="24"/>
+        </w:rPr>
+        <w:t>e.</w:t>
+      </w:r>
+      <w:r>
+        <w:rPr>
+          <w:rFonts w:ascii="Times New Roman" w:hAnsi="Times New Roman" w:cs="Times New Roman"/>
+          <w:sz w:val="24"/>
+        </w:rPr>
+        <w:t xml:space="preserve"> Or, le programme ne s’arrête pas </w:t>
+      </w:r>
+      <w:r>
+        <w:rPr>
+          <w:rFonts w:ascii="Times New Roman" w:hAnsi="Times New Roman" w:cs="Times New Roman"/>
+          <w:sz w:val="24"/>
+        </w:rPr>
+        <w:t>là</w:t>
+      </w:r>
+      <w:r>
+        <w:rPr>
+          <w:rFonts w:ascii="Times New Roman" w:hAnsi="Times New Roman" w:cs="Times New Roman"/>
+          <w:sz w:val="24"/>
+        </w:rPr>
+        <w:t>.</w:t>
+      </w:r>
+    </w:p>
+    <w:p>
+      <w:pPr>
+        <w:spacing w:line="360" w:lineRule="auto"/>
+        <w:jc w:val="both"/>
+        <w:rPr>
+          <w:rFonts w:ascii="Times New Roman" w:hAnsi="Times New Roman" w:cs="Times New Roman"/>
+          <w:sz w:val="24"/>
+        </w:rPr>
+      </w:pPr>
+      <w:r>
+        <w:rPr>
+          <w:rFonts w:ascii="Times New Roman" w:hAnsi="Times New Roman" w:cs="Times New Roman"/>
+          <w:sz w:val="24"/>
+        </w:rPr>
+        <w:t xml:space="preserve">La prochaine étape consiste à </w:t>
+      </w:r>
+      <w:r>
+        <w:rPr>
+          <w:rFonts w:ascii="Times New Roman" w:hAnsi="Times New Roman" w:cs="Times New Roman"/>
+          <w:sz w:val="24"/>
+        </w:rPr>
+        <w:t>sortir toutes les informations appartenant à la sphère de l’image qui a fini d’être traité</w:t>
+      </w:r>
+      <w:r>
+        <w:rPr>
+          <w:rFonts w:ascii="Times New Roman" w:hAnsi="Times New Roman" w:cs="Times New Roman"/>
+          <w:sz w:val="24"/>
+        </w:rPr>
+        <w:t>e.</w:t>
+      </w:r>
+      <w:r>
+        <w:rPr>
+          <w:rFonts w:ascii="Times New Roman" w:hAnsi="Times New Roman" w:cs="Times New Roman"/>
+          <w:sz w:val="24"/>
+        </w:rPr>
+        <w:t xml:space="preserve"> On veut notamment savoir la taille de chaque sphère, son centre approximatif, et la position d’un pixel faisant partie de la forme. Pour ce faire, un algorithme d’extraction de blo</w:t>
+      </w:r>
+      <w:r>
+        <w:rPr>
+          <w:rFonts w:ascii="Times New Roman" w:hAnsi="Times New Roman" w:cs="Times New Roman"/>
+          <w:sz w:val="24"/>
+        </w:rPr>
+        <w:t>b</w:t>
+      </w:r>
+      <w:r>
+        <w:rPr>
+          <w:rFonts w:ascii="Times New Roman" w:hAnsi="Times New Roman" w:cs="Times New Roman"/>
+          <w:sz w:val="24"/>
+        </w:rPr>
+        <w:t xml:space="preserve"> sera appliqu</w:t>
+      </w:r>
+      <w:r>
+        <w:rPr>
+          <w:rFonts w:ascii="Times New Roman" w:hAnsi="Times New Roman" w:cs="Times New Roman"/>
+          <w:sz w:val="24"/>
+        </w:rPr>
+        <w:t>é</w:t>
+      </w:r>
+      <w:r>
+        <w:rPr>
+          <w:rFonts w:ascii="Times New Roman" w:hAnsi="Times New Roman" w:cs="Times New Roman"/>
+          <w:sz w:val="24"/>
+        </w:rPr>
+        <w:t xml:space="preserve"> à l’image.</w:t>
+      </w:r>
+      <w:r>
+        <w:rPr>
+          <w:rFonts w:ascii="Times New Roman" w:hAnsi="Times New Roman" w:cs="Times New Roman"/>
+          <w:sz w:val="24"/>
+        </w:rPr>
+        <w:t xml:space="preserve"> Cet algori</w:t>
+      </w:r>
+      <w:r>
+        <w:rPr>
+          <w:rFonts w:ascii="Times New Roman" w:hAnsi="Times New Roman" w:cs="Times New Roman"/>
+          <w:sz w:val="24"/>
+        </w:rPr>
+        <w:t>thme d’extraction va appliquer un</w:t>
+      </w:r>
+      <w:r>
+        <w:rPr>
+          <w:rFonts w:ascii="Times New Roman" w:hAnsi="Times New Roman" w:cs="Times New Roman"/>
+          <w:sz w:val="24"/>
+        </w:rPr>
+        <w:t xml:space="preserve">e </w:t>
+      </w:r>
+      <w:r>
+        <w:rPr>
+          <w:rFonts w:ascii="Times New Roman" w:hAnsi="Times New Roman" w:cs="Times New Roman"/>
+          <w:sz w:val="24"/>
+        </w:rPr>
+        <w:t xml:space="preserve">« flood </w:t>
+      </w:r>
+      <w:proofErr w:type="spellStart"/>
+      <w:r>
+        <w:rPr>
+          <w:rFonts w:ascii="Times New Roman" w:hAnsi="Times New Roman" w:cs="Times New Roman"/>
+          <w:sz w:val="24"/>
+        </w:rPr>
+        <w:t>filling</w:t>
+      </w:r>
+      <w:proofErr w:type="spellEnd"/>
+      <w:r>
+        <w:rPr>
+          <w:rFonts w:ascii="Times New Roman" w:hAnsi="Times New Roman" w:cs="Times New Roman"/>
+          <w:sz w:val="24"/>
+        </w:rPr>
+        <w:t> » afin de détecter tou</w:t>
+      </w:r>
+      <w:r>
+        <w:rPr>
+          <w:rFonts w:ascii="Times New Roman" w:hAnsi="Times New Roman" w:cs="Times New Roman"/>
+          <w:sz w:val="24"/>
+        </w:rPr>
+        <w:t>s</w:t>
+      </w:r>
+      <w:r>
+        <w:rPr>
+          <w:rFonts w:ascii="Times New Roman" w:hAnsi="Times New Roman" w:cs="Times New Roman"/>
+          <w:sz w:val="24"/>
+        </w:rPr>
+        <w:t xml:space="preserve"> les pixels contigus d’</w:t>
+      </w:r>
+      <w:r>
+        <w:rPr>
+          <w:rFonts w:ascii="Times New Roman" w:hAnsi="Times New Roman" w:cs="Times New Roman"/>
+          <w:sz w:val="24"/>
+        </w:rPr>
+        <w:t>une forme. Par la même occasion l’air occup</w:t>
+      </w:r>
+      <w:r>
+        <w:rPr>
+          <w:rFonts w:ascii="Times New Roman" w:hAnsi="Times New Roman" w:cs="Times New Roman"/>
+          <w:sz w:val="24"/>
+        </w:rPr>
+        <w:t>é</w:t>
+      </w:r>
+      <w:r>
+        <w:rPr>
+          <w:rFonts w:ascii="Times New Roman" w:hAnsi="Times New Roman" w:cs="Times New Roman"/>
+          <w:sz w:val="24"/>
+        </w:rPr>
+        <w:t xml:space="preserve"> par chaque forme sera calcul</w:t>
+      </w:r>
+      <w:r>
+        <w:rPr>
+          <w:rFonts w:ascii="Times New Roman" w:hAnsi="Times New Roman" w:cs="Times New Roman"/>
+          <w:sz w:val="24"/>
+        </w:rPr>
+        <w:t>é</w:t>
+      </w:r>
+      <w:r>
+        <w:rPr>
+          <w:rFonts w:ascii="Times New Roman" w:hAnsi="Times New Roman" w:cs="Times New Roman"/>
+          <w:sz w:val="24"/>
+        </w:rPr>
+        <w:t xml:space="preserve"> afin </w:t>
+      </w:r>
+      <w:r>
+        <w:rPr>
+          <w:rFonts w:ascii="Times New Roman" w:hAnsi="Times New Roman" w:cs="Times New Roman"/>
+          <w:sz w:val="24"/>
+        </w:rPr>
+        <w:t>de sauvegarder</w:t>
+      </w:r>
+      <w:r>
+        <w:rPr>
+          <w:rFonts w:ascii="Times New Roman" w:hAnsi="Times New Roman" w:cs="Times New Roman"/>
+          <w:sz w:val="24"/>
+        </w:rPr>
+        <w:t xml:space="preserve"> cette mesure, ainsi qu’une position en X et en Y e</w:t>
+      </w:r>
+      <w:r>
+        <w:rPr>
+          <w:rFonts w:ascii="Times New Roman" w:hAnsi="Times New Roman" w:cs="Times New Roman"/>
+          <w:sz w:val="24"/>
+        </w:rPr>
+        <w:t>t</w:t>
+      </w:r>
+      <w:r>
+        <w:rPr>
+          <w:rFonts w:ascii="Times New Roman" w:hAnsi="Times New Roman" w:cs="Times New Roman"/>
+          <w:sz w:val="24"/>
+        </w:rPr>
+        <w:t xml:space="preserve"> une position approximative du centre</w:t>
+      </w:r>
+      <w:r>
+        <w:rPr>
+          <w:rFonts w:ascii="Times New Roman" w:hAnsi="Times New Roman" w:cs="Times New Roman"/>
+          <w:sz w:val="24"/>
+        </w:rPr>
+        <w:t xml:space="preserve"> de la forme</w:t>
+      </w:r>
+      <w:r>
+        <w:rPr>
+          <w:rFonts w:ascii="Times New Roman" w:hAnsi="Times New Roman" w:cs="Times New Roman"/>
+          <w:sz w:val="24"/>
+        </w:rPr>
+        <w:t>.</w:t>
+      </w:r>
+      <w:r>
+        <w:rPr>
+          <w:rFonts w:ascii="Times New Roman" w:hAnsi="Times New Roman" w:cs="Times New Roman"/>
+          <w:sz w:val="24"/>
+        </w:rPr>
+        <w:t xml:space="preserve"> Avec toute</w:t>
+      </w:r>
+      <w:r>
+        <w:rPr>
+          <w:rFonts w:ascii="Times New Roman" w:hAnsi="Times New Roman" w:cs="Times New Roman"/>
+          <w:sz w:val="24"/>
+        </w:rPr>
+        <w:t xml:space="preserve">s </w:t>
+      </w:r>
+      <w:r>
+        <w:rPr>
+          <w:rFonts w:ascii="Times New Roman" w:hAnsi="Times New Roman" w:cs="Times New Roman"/>
+          <w:sz w:val="24"/>
+        </w:rPr>
+        <w:t xml:space="preserve">ces informations, </w:t>
+      </w:r>
+      <w:r>
+        <w:rPr>
+          <w:rFonts w:ascii="Times New Roman" w:hAnsi="Times New Roman" w:cs="Times New Roman"/>
+          <w:sz w:val="24"/>
+        </w:rPr>
+        <w:t>u</w:t>
+      </w:r>
+      <w:r>
+        <w:rPr>
+          <w:rFonts w:ascii="Times New Roman" w:hAnsi="Times New Roman" w:cs="Times New Roman"/>
+          <w:sz w:val="24"/>
+        </w:rPr>
+        <w:t xml:space="preserve">ne position </w:t>
+      </w:r>
+      <w:r>
+        <w:rPr>
+          <w:rFonts w:ascii="Times New Roman" w:hAnsi="Times New Roman" w:cs="Times New Roman"/>
+          <w:sz w:val="24"/>
+        </w:rPr>
+        <w:t>sera</w:t>
+      </w:r>
+      <w:r>
+        <w:rPr>
+          <w:rFonts w:ascii="Times New Roman" w:hAnsi="Times New Roman" w:cs="Times New Roman"/>
+          <w:sz w:val="24"/>
+        </w:rPr>
+        <w:t xml:space="preserve"> attribu</w:t>
+      </w:r>
+      <w:r>
+        <w:rPr>
+          <w:rFonts w:ascii="Times New Roman" w:hAnsi="Times New Roman" w:cs="Times New Roman"/>
+          <w:sz w:val="24"/>
+        </w:rPr>
+        <w:t xml:space="preserve">ée </w:t>
+      </w:r>
+      <w:r>
+        <w:rPr>
+          <w:rFonts w:ascii="Times New Roman" w:hAnsi="Times New Roman" w:cs="Times New Roman"/>
+          <w:sz w:val="24"/>
+        </w:rPr>
+        <w:t xml:space="preserve">à </w:t>
+      </w:r>
+      <w:r>
+        <w:rPr>
+          <w:rFonts w:ascii="Times New Roman" w:hAnsi="Times New Roman" w:cs="Times New Roman"/>
+          <w:sz w:val="24"/>
+        </w:rPr>
+        <w:t>chaque</w:t>
+      </w:r>
+      <w:r>
+        <w:rPr>
+          <w:rFonts w:ascii="Times New Roman" w:hAnsi="Times New Roman" w:cs="Times New Roman"/>
+          <w:sz w:val="24"/>
+        </w:rPr>
+        <w:t xml:space="preserve"> forme qui va correspondre </w:t>
+      </w:r>
+      <w:r>
+        <w:rPr>
+          <w:rFonts w:ascii="Times New Roman" w:hAnsi="Times New Roman" w:cs="Times New Roman"/>
+          <w:sz w:val="24"/>
+        </w:rPr>
+        <w:t>à</w:t>
+      </w:r>
+      <w:r>
+        <w:rPr>
+          <w:rFonts w:ascii="Times New Roman" w:hAnsi="Times New Roman" w:cs="Times New Roman"/>
+          <w:sz w:val="24"/>
+        </w:rPr>
+        <w:t xml:space="preserve"> quel doigt elle est </w:t>
+      </w:r>
+      <w:r>
+        <w:rPr>
+          <w:rFonts w:ascii="Times New Roman" w:hAnsi="Times New Roman" w:cs="Times New Roman"/>
+          <w:sz w:val="24"/>
+        </w:rPr>
+        <w:t>supposée</w:t>
+      </w:r>
+      <w:r>
+        <w:rPr>
+          <w:rFonts w:ascii="Times New Roman" w:hAnsi="Times New Roman" w:cs="Times New Roman"/>
+          <w:sz w:val="24"/>
+        </w:rPr>
+        <w:t xml:space="preserve"> représenté.</w:t>
+      </w:r>
+    </w:p>
+    <w:p>
+      <w:pPr>
+        <w:spacing w:line="360" w:lineRule="auto"/>
+        <w:jc w:val="both"/>
+        <w:rPr>
+          <w:rFonts w:ascii="Times New Roman" w:hAnsi="Times New Roman" w:cs="Times New Roman"/>
+          <w:sz w:val="24"/>
+        </w:rPr>
+      </w:pPr>
+      <w:r>
+        <w:rPr>
+          <w:rFonts w:ascii="Times New Roman" w:hAnsi="Times New Roman" w:cs="Times New Roman"/>
+          <w:sz w:val="24"/>
+        </w:rPr>
+        <w:lastRenderedPageBreak/>
+        <w:t>Peu importe si l’usager a choisi de laiss</w:t>
+      </w:r>
+      <w:r>
+        <w:rPr>
+          <w:rFonts w:ascii="Times New Roman" w:hAnsi="Times New Roman" w:cs="Times New Roman"/>
+          <w:sz w:val="24"/>
+        </w:rPr>
+        <w:t>er</w:t>
+      </w:r>
+      <w:r>
+        <w:rPr>
+          <w:rFonts w:ascii="Times New Roman" w:hAnsi="Times New Roman" w:cs="Times New Roman"/>
+          <w:sz w:val="24"/>
+        </w:rPr>
+        <w:t xml:space="preserve"> le système deviner la lettre qu’il signe ou s’il a décidé d’en imiter une, une comparaison entre les données recueilli</w:t>
+      </w:r>
+      <w:r>
+        <w:rPr>
+          <w:rFonts w:ascii="Times New Roman" w:hAnsi="Times New Roman" w:cs="Times New Roman"/>
+          <w:sz w:val="24"/>
+        </w:rPr>
+        <w:t>es</w:t>
+      </w:r>
+      <w:r>
+        <w:rPr>
+          <w:rFonts w:ascii="Times New Roman" w:hAnsi="Times New Roman" w:cs="Times New Roman"/>
+          <w:sz w:val="24"/>
+        </w:rPr>
+        <w:t xml:space="preserve"> par l’image traité</w:t>
+      </w:r>
+      <w:r>
+        <w:rPr>
+          <w:rFonts w:ascii="Times New Roman" w:hAnsi="Times New Roman" w:cs="Times New Roman"/>
+          <w:sz w:val="24"/>
+        </w:rPr>
+        <w:t xml:space="preserve">e </w:t>
+      </w:r>
+      <w:r>
+        <w:rPr>
+          <w:rFonts w:ascii="Times New Roman" w:hAnsi="Times New Roman" w:cs="Times New Roman"/>
+          <w:sz w:val="24"/>
+        </w:rPr>
+        <w:t>et les données d’une base de données doivent être effectué</w:t>
+      </w:r>
+      <w:r>
+        <w:rPr>
+          <w:rFonts w:ascii="Times New Roman" w:hAnsi="Times New Roman" w:cs="Times New Roman"/>
+          <w:sz w:val="24"/>
+        </w:rPr>
+        <w:t>es</w:t>
+      </w:r>
+      <w:r>
+        <w:rPr>
+          <w:rFonts w:ascii="Times New Roman" w:hAnsi="Times New Roman" w:cs="Times New Roman"/>
+          <w:sz w:val="24"/>
+        </w:rPr>
+        <w:t xml:space="preserve"> afin de savoir si l’usager fait le bon signe de la main. </w:t>
+      </w:r>
+      <w:r>
+        <w:rPr>
+          <w:rFonts w:ascii="Times New Roman" w:hAnsi="Times New Roman" w:cs="Times New Roman"/>
+          <w:sz w:val="24"/>
+        </w:rPr>
+        <w:t>La comparaison doit donc vérifier si le placement des sphères sur l’image correspond au placement des sphères dans la base de données. Cependant, les « sphères » de la base de données ne contiendront que les informations sur les angles et les distances minimal</w:t>
+      </w:r>
+      <w:r>
+        <w:rPr>
+          <w:rFonts w:ascii="Times New Roman" w:hAnsi="Times New Roman" w:cs="Times New Roman"/>
+          <w:sz w:val="24"/>
+        </w:rPr>
+        <w:t xml:space="preserve">es </w:t>
+      </w:r>
+      <w:r>
+        <w:rPr>
+          <w:rFonts w:ascii="Times New Roman" w:hAnsi="Times New Roman" w:cs="Times New Roman"/>
+          <w:sz w:val="24"/>
+        </w:rPr>
+        <w:t>que chaque sphère doit avoir avec les autres. Cette façon</w:t>
+      </w:r>
+      <w:r>
+        <w:rPr>
+          <w:rFonts w:ascii="Times New Roman" w:hAnsi="Times New Roman" w:cs="Times New Roman"/>
+          <w:sz w:val="24"/>
+        </w:rPr>
+        <w:t xml:space="preserve"> de </w:t>
+      </w:r>
+      <w:r>
+        <w:rPr>
+          <w:rFonts w:ascii="Times New Roman" w:hAnsi="Times New Roman" w:cs="Times New Roman"/>
+          <w:sz w:val="24"/>
+        </w:rPr>
+        <w:t>sauvegarder</w:t>
+      </w:r>
+      <w:r>
+        <w:rPr>
+          <w:rFonts w:ascii="Times New Roman" w:hAnsi="Times New Roman" w:cs="Times New Roman"/>
+          <w:sz w:val="24"/>
+        </w:rPr>
+        <w:t xml:space="preserve"> de</w:t>
+      </w:r>
+      <w:r>
+        <w:rPr>
+          <w:rFonts w:ascii="Times New Roman" w:hAnsi="Times New Roman" w:cs="Times New Roman"/>
+          <w:sz w:val="24"/>
+        </w:rPr>
+        <w:t>s</w:t>
+      </w:r>
+      <w:r>
+        <w:rPr>
+          <w:rFonts w:ascii="Times New Roman" w:hAnsi="Times New Roman" w:cs="Times New Roman"/>
+          <w:sz w:val="24"/>
+        </w:rPr>
+        <w:t xml:space="preserve"> données</w:t>
+      </w:r>
+      <w:r>
+        <w:rPr>
+          <w:rFonts w:ascii="Times New Roman" w:hAnsi="Times New Roman" w:cs="Times New Roman"/>
+          <w:sz w:val="24"/>
+        </w:rPr>
+        <w:t xml:space="preserve"> va éviter les problèmes des différentes tailles de main possible des usagers</w:t>
+      </w:r>
+      <w:r>
+        <w:rPr>
+          <w:rFonts w:ascii="Times New Roman" w:hAnsi="Times New Roman" w:cs="Times New Roman"/>
+          <w:sz w:val="24"/>
+        </w:rPr>
+        <w:t xml:space="preserve">, </w:t>
+      </w:r>
+      <w:r>
+        <w:rPr>
+          <w:rFonts w:ascii="Times New Roman" w:hAnsi="Times New Roman" w:cs="Times New Roman"/>
+          <w:sz w:val="24"/>
+        </w:rPr>
+        <w:t>car aucune position absolue ne sera</w:t>
+      </w:r>
+      <w:r>
+        <w:rPr>
+          <w:rFonts w:ascii="Times New Roman" w:hAnsi="Times New Roman" w:cs="Times New Roman"/>
+          <w:sz w:val="24"/>
+        </w:rPr>
+        <w:t xml:space="preserve"> définie.</w:t>
+      </w:r>
+      <w:r>
+        <w:rPr>
+          <w:rFonts w:ascii="Times New Roman" w:hAnsi="Times New Roman" w:cs="Times New Roman"/>
+          <w:sz w:val="24"/>
+        </w:rPr>
+        <w:t xml:space="preserve"> L’engin de base de données utilis</w:t>
+      </w:r>
+      <w:r>
+        <w:rPr>
+          <w:rFonts w:ascii="Times New Roman" w:hAnsi="Times New Roman" w:cs="Times New Roman"/>
+          <w:sz w:val="24"/>
+        </w:rPr>
+        <w:t>ée</w:t>
+      </w:r>
+      <w:r>
+        <w:rPr>
+          <w:rFonts w:ascii="Times New Roman" w:hAnsi="Times New Roman" w:cs="Times New Roman"/>
+          <w:sz w:val="24"/>
+        </w:rPr>
+        <w:t xml:space="preserve"> sera</w:t>
+      </w:r>
+      <w:r>
+        <w:rPr>
+          <w:rFonts w:ascii="Times New Roman" w:hAnsi="Times New Roman" w:cs="Times New Roman"/>
+          <w:sz w:val="24"/>
+        </w:rPr>
+        <w:t xml:space="preserve"> </w:t>
+      </w:r>
+      <w:r>
+        <w:rPr>
+          <w:rFonts w:ascii="Times New Roman" w:hAnsi="Times New Roman" w:cs="Times New Roman"/>
+          <w:sz w:val="24"/>
+        </w:rPr>
+        <w:t>MySQL et il sera intégré dans le programme. De cette façon, les utilisateurs n’auront pas à installer de base de données par eux-mêmes. De plus, les données des signes (distances et angles)</w:t>
+      </w:r>
+      <w:r>
+        <w:rPr>
+          <w:rFonts w:ascii="Times New Roman" w:hAnsi="Times New Roman" w:cs="Times New Roman"/>
+          <w:sz w:val="24"/>
+        </w:rPr>
+        <w:t xml:space="preserve"> </w:t>
+      </w:r>
+      <w:r>
+        <w:rPr>
+          <w:rFonts w:ascii="Times New Roman" w:hAnsi="Times New Roman" w:cs="Times New Roman"/>
+          <w:sz w:val="24"/>
+        </w:rPr>
+        <w:t>seront déjà inclu</w:t>
+      </w:r>
+      <w:r>
+        <w:rPr>
+          <w:rFonts w:ascii="Times New Roman" w:hAnsi="Times New Roman" w:cs="Times New Roman"/>
+          <w:sz w:val="24"/>
+        </w:rPr>
+        <w:t>se</w:t>
+      </w:r>
+      <w:r>
+        <w:rPr>
+          <w:rFonts w:ascii="Times New Roman" w:hAnsi="Times New Roman" w:cs="Times New Roman"/>
+          <w:sz w:val="24"/>
+        </w:rPr>
+        <w:t xml:space="preserve">s lors du téléchargement du programme. </w:t>
+      </w:r>
+      <w:r>
+        <w:rPr>
+          <w:rFonts w:ascii="Times New Roman" w:hAnsi="Times New Roman" w:cs="Times New Roman"/>
+          <w:sz w:val="24"/>
+        </w:rPr>
+        <w:t>MySQL sera utilis</w:t>
+      </w:r>
+      <w:r>
+        <w:rPr>
+          <w:rFonts w:ascii="Times New Roman" w:hAnsi="Times New Roman" w:cs="Times New Roman"/>
+          <w:sz w:val="24"/>
+        </w:rPr>
+        <w:t>é,</w:t>
+      </w:r>
+      <w:r>
+        <w:rPr>
+          <w:rFonts w:ascii="Times New Roman" w:hAnsi="Times New Roman" w:cs="Times New Roman"/>
+          <w:sz w:val="24"/>
+        </w:rPr>
+        <w:t xml:space="preserve"> car je suis déjà familier avec le SQL et MySQL s’implémente relativement bien dans un projet de c++.</w:t>
+      </w:r>
+    </w:p>
+    <w:p>
+      <w:pPr>
+        <w:pStyle w:val="Titre1"/>
+        <w:spacing w:after="240" w:line="360" w:lineRule="auto"/>
+        <w:rPr>
+          <w:color w:val="000000" w:themeColor="text1"/>
+        </w:rPr>
+      </w:pPr>
+      <w:r>
+        <w:rPr>
+          <w:color w:val="000000" w:themeColor="text1"/>
+        </w:rPr>
+        <w:t xml:space="preserve">Présentation </w:t>
+      </w:r>
+      <w:r>
+        <w:rPr>
+          <w:color w:val="000000" w:themeColor="text1"/>
+        </w:rPr>
+        <w:t>des patrons de conceptions envisagés</w:t>
+      </w:r>
+    </w:p>
+    <w:p>
+      <w:pPr>
+        <w:spacing w:line="360" w:lineRule="auto"/>
+        <w:jc w:val="both"/>
+        <w:rPr>
+          <w:rFonts w:ascii="Times New Roman" w:hAnsi="Times New Roman" w:cs="Times New Roman"/>
+          <w:sz w:val="24"/>
+        </w:rPr>
+      </w:pPr>
+      <w:r>
+        <w:rPr>
+          <w:rFonts w:ascii="Times New Roman" w:hAnsi="Times New Roman" w:cs="Times New Roman"/>
+          <w:sz w:val="24"/>
+        </w:rPr>
+        <w:t xml:space="preserve">En ce qui concerne les patrons de conceptions, un </w:t>
+      </w:r>
+      <w:r>
+        <w:rPr>
+          <w:rFonts w:ascii="Times New Roman" w:hAnsi="Times New Roman" w:cs="Times New Roman"/>
+          <w:sz w:val="24"/>
+        </w:rPr>
+        <w:t>singleton</w:t>
+      </w:r>
+      <w:r>
+        <w:rPr>
+          <w:rFonts w:ascii="Times New Roman" w:hAnsi="Times New Roman" w:cs="Times New Roman"/>
+          <w:sz w:val="24"/>
+        </w:rPr>
+        <w:t xml:space="preserve"> sera utilisé</w:t>
+      </w:r>
+      <w:r>
+        <w:rPr>
+          <w:rFonts w:ascii="Times New Roman" w:hAnsi="Times New Roman" w:cs="Times New Roman"/>
+          <w:sz w:val="24"/>
+        </w:rPr>
+        <w:t xml:space="preserve"> pour la connexion à la base de données embarqué</w:t>
+      </w:r>
+      <w:r>
+        <w:rPr>
+          <w:rFonts w:ascii="Times New Roman" w:hAnsi="Times New Roman" w:cs="Times New Roman"/>
+          <w:sz w:val="24"/>
+        </w:rPr>
+        <w:t xml:space="preserve">e </w:t>
+      </w:r>
+      <w:r>
+        <w:rPr>
+          <w:rFonts w:ascii="Times New Roman" w:hAnsi="Times New Roman" w:cs="Times New Roman"/>
+          <w:sz w:val="24"/>
+        </w:rPr>
+        <w:t>afin de limit</w:t>
+      </w:r>
+      <w:r>
+        <w:rPr>
+          <w:rFonts w:ascii="Times New Roman" w:hAnsi="Times New Roman" w:cs="Times New Roman"/>
+          <w:sz w:val="24"/>
+        </w:rPr>
+        <w:t xml:space="preserve">er </w:t>
+      </w:r>
+      <w:r>
+        <w:rPr>
+          <w:rFonts w:ascii="Times New Roman" w:hAnsi="Times New Roman" w:cs="Times New Roman"/>
+          <w:sz w:val="24"/>
+        </w:rPr>
+        <w:t xml:space="preserve">le nombre de fois qu’une connexion sera fait à la base de </w:t>
+      </w:r>
+      <w:r>
+        <w:rPr>
+          <w:rFonts w:ascii="Times New Roman" w:hAnsi="Times New Roman" w:cs="Times New Roman"/>
+          <w:sz w:val="24"/>
+        </w:rPr>
+        <w:t>données</w:t>
+      </w:r>
+      <w:r>
+        <w:rPr>
+          <w:rFonts w:ascii="Times New Roman" w:hAnsi="Times New Roman" w:cs="Times New Roman"/>
+          <w:sz w:val="24"/>
+        </w:rPr>
+        <w:t>, ou le nombre de fois qu’elle sera</w:t>
+      </w:r>
+      <w:r>
+        <w:rPr>
+          <w:rFonts w:ascii="Times New Roman" w:hAnsi="Times New Roman" w:cs="Times New Roman"/>
+          <w:sz w:val="24"/>
+        </w:rPr>
+        <w:t xml:space="preserve"> </w:t>
+      </w:r>
+      <w:r>
+        <w:rPr>
+          <w:rFonts w:ascii="Times New Roman" w:hAnsi="Times New Roman" w:cs="Times New Roman"/>
+          <w:sz w:val="24"/>
+        </w:rPr>
+        <w:t>instancier.</w:t>
+      </w:r>
+    </w:p>
+    <w:p>
+      <w:pPr>
+        <w:spacing w:line="360" w:lineRule="auto"/>
+        <w:jc w:val="both"/>
+        <w:rPr>
+          <w:rFonts w:ascii="Times New Roman" w:hAnsi="Times New Roman" w:cs="Times New Roman"/>
+          <w:sz w:val="24"/>
+        </w:rPr>
+      </w:pPr>
+      <w:r>
+        <w:rPr>
+          <w:rFonts w:ascii="Times New Roman" w:hAnsi="Times New Roman" w:cs="Times New Roman"/>
+          <w:sz w:val="24"/>
+        </w:rPr>
+        <w:t xml:space="preserve">De plus, </w:t>
+      </w:r>
+      <w:r>
+        <w:rPr>
+          <w:rFonts w:ascii="Times New Roman" w:hAnsi="Times New Roman" w:cs="Times New Roman"/>
+          <w:sz w:val="24"/>
+        </w:rPr>
+        <w:t>l</w:t>
+      </w:r>
+      <w:r>
+        <w:rPr>
+          <w:rFonts w:ascii="Times New Roman" w:hAnsi="Times New Roman" w:cs="Times New Roman"/>
+          <w:sz w:val="24"/>
+        </w:rPr>
+        <w:t>e patron de conception</w:t>
+      </w:r>
+      <w:r>
+        <w:rPr>
+          <w:rFonts w:ascii="Times New Roman" w:hAnsi="Times New Roman" w:cs="Times New Roman"/>
+          <w:sz w:val="24"/>
+        </w:rPr>
+        <w:t xml:space="preserve"> « stratégie » sera utilis</w:t>
+      </w:r>
+      <w:r>
+        <w:rPr>
+          <w:rFonts w:ascii="Times New Roman" w:hAnsi="Times New Roman" w:cs="Times New Roman"/>
+          <w:sz w:val="24"/>
+        </w:rPr>
+        <w:t>é</w:t>
+      </w:r>
+      <w:r>
+        <w:rPr>
+          <w:rFonts w:ascii="Times New Roman" w:hAnsi="Times New Roman" w:cs="Times New Roman"/>
+          <w:sz w:val="24"/>
+        </w:rPr>
+        <w:t xml:space="preserve"> afin de permettre la permutation des algorithm</w:t>
+      </w:r>
+      <w:r>
+        <w:rPr>
+          <w:rFonts w:ascii="Times New Roman" w:hAnsi="Times New Roman" w:cs="Times New Roman"/>
+          <w:sz w:val="24"/>
+        </w:rPr>
+        <w:t>es de convolution, de médiane,</w:t>
+      </w:r>
+      <w:r>
+        <w:rPr>
+          <w:rFonts w:ascii="Times New Roman" w:hAnsi="Times New Roman" w:cs="Times New Roman"/>
+          <w:sz w:val="24"/>
+        </w:rPr>
+        <w:t xml:space="preserve"> de segmentation, de remplissage de zone interne et de calcul des descripteurs de forme </w:t>
+      </w:r>
+      <w:r>
+        <w:rPr>
+          <w:rFonts w:ascii="Times New Roman" w:hAnsi="Times New Roman" w:cs="Times New Roman"/>
+          <w:sz w:val="24"/>
+        </w:rPr>
+        <w:t>de l’image lors du processus du traitement de l’image.</w:t>
+      </w:r>
+    </w:p>
+    <w:p>
+      <w:pPr>
+        <w:spacing w:line="360" w:lineRule="auto"/>
+        <w:jc w:val="both"/>
+        <w:rPr>
+          <w:rFonts w:ascii="Times New Roman" w:hAnsi="Times New Roman" w:cs="Times New Roman"/>
+          <w:sz w:val="24"/>
+        </w:rPr>
+      </w:pPr>
+    </w:p>
+    <w:p>
+      <w:pPr>
+        <w:spacing w:line="360" w:lineRule="auto"/>
+        <w:jc w:val="both"/>
+        <w:rPr>
+          <w:rFonts w:ascii="Times New Roman" w:hAnsi="Times New Roman" w:cs="Times New Roman"/>
+          <w:sz w:val="24"/>
+        </w:rPr>
+      </w:pPr>
+    </w:p>
+    <w:p>
+      <w:pPr>
+        <w:spacing w:line="360" w:lineRule="auto"/>
+        <w:jc w:val="both"/>
+        <w:rPr>
+          <w:rFonts w:ascii="Times New Roman" w:hAnsi="Times New Roman" w:cs="Times New Roman"/>
+          <w:sz w:val="24"/>
+        </w:rPr>
+      </w:pPr>
+    </w:p>
+    <w:p>
+      <w:pPr>
+        <w:pStyle w:val="Titre1"/>
+        <w:spacing w:after="240" w:line="360" w:lineRule="auto"/>
+        <w:rPr>
+          <w:color w:val="000000" w:themeColor="text1"/>
+        </w:rPr>
+      </w:pPr>
+      <w:r>
+        <w:rPr>
+          <w:color w:val="000000" w:themeColor="text1"/>
+        </w:rPr>
+        <w:lastRenderedPageBreak/>
+        <w:t xml:space="preserve">Présentation </w:t>
+      </w:r>
+      <w:r>
+        <w:rPr>
+          <w:color w:val="000000" w:themeColor="text1"/>
+        </w:rPr>
+        <w:t>des aspects techniques</w:t>
+      </w:r>
+    </w:p>
+    <w:p>
+      <w:pPr>
+        <w:pStyle w:val="Titre2"/>
+        <w:rPr>
+          <w:color w:val="auto"/>
+        </w:rPr>
+      </w:pPr>
+      <w:r>
+        <w:rPr>
+          <w:color w:val="auto"/>
+        </w:rPr>
+        <w:t>Cas d’utilisation</w:t>
+      </w:r>
+    </w:p>
+    <w:p>
+      <w:r>
+        <w:rPr>
+          <w:noProof/>
+          <w:lang w:eastAsia="fr-CA"/>
+        </w:rPr>
+        <w:drawing>
+          <wp:anchor distT="0" distB="0" distL="114300" distR="114300" simplePos="0" relativeHeight="251658240" behindDoc="0" locked="0" layoutInCell="1" allowOverlap="1" wp14:anchorId="2BB24F03" wp14:editId="728DF6A3">
+            <wp:simplePos x="0" y="0"/>
+            <wp:positionH relativeFrom="margin">
+              <wp:posOffset>355601</wp:posOffset>
+            </wp:positionH>
+            <wp:positionV relativeFrom="paragraph">
+              <wp:posOffset>11854</wp:posOffset>
+            </wp:positionV>
+            <wp:extent cx="3906760" cy="3048000"/>
+            <wp:effectExtent l="0" t="0" r="0" b="0"/>
+            <wp:wrapNone/>
+            <wp:docPr id="1" name="Image 1" descr="C:\Users\Vince\AppData\Local\Microsoft\Windows\INetCacheContent.Word\useCase.png"/>
+            <wp:cNvGraphicFramePr>
+              <a:graphicFrameLocks xmlns:a="http://schemas.openxmlformats.org/drawingml/2006/main" noChangeAspect="1"/>
+            </wp:cNvGraphicFramePr>
+            <a:graphic xmlns:a="http://schemas.openxmlformats.org/drawingml/2006/main">
+              <a:graphicData uri="http://schemas.openxmlformats.org/drawingml/2006/picture">
+                <pic:pic xmlns:pic="http://schemas.openxmlformats.org/drawingml/2006/picture">
+                  <pic:nvPicPr>
+                    <pic:cNvPr id="0" name="Picture 1" descr="C:\Users\Vince\AppData\Local\Microsoft\Windows\INetCacheContent.Word\useCase.png"/>
+                    <pic:cNvPicPr>
+                      <a:picLocks noChangeAspect="1" noChangeArrowheads="1"/>
+                    </pic:cNvPicPr>
+                  </pic:nvPicPr>
+                  <pic:blipFill>
+                    <a:blip r:embed="rId7">
+                      <a:extLst>
+                        <a:ext uri="{28A0092B-C50C-407E-A947-70E740481C1C}">
+                          <a14:useLocalDpi xmlns:a14="http://schemas.microsoft.com/office/drawing/2010/main" val="0"/>
+                        </a:ext>
+                      </a:extLst>
+                    </a:blip>
+                    <a:srcRect/>
+                    <a:stretch>
+                      <a:fillRect/>
+                    </a:stretch>
+                  </pic:blipFill>
+                  <pic:spPr bwMode="auto">
+                    <a:xfrm>
+                      <a:off x="0" y="0"/>
+                      <a:ext cx="3932548" cy="3068119"/>
+                    </a:xfrm>
+                    <a:prstGeom prst="rect">
+                      <a:avLst/>
+                    </a:prstGeom>
+                    <a:noFill/>
+                    <a:ln>
+                      <a:noFill/>
+                    </a:ln>
+                  </pic:spPr>
+                </pic:pic>
+              </a:graphicData>
+            </a:graphic>
+            <wp14:sizeRelH relativeFrom="margin">
+              <wp14:pctWidth>0</wp14:pctWidth>
+            </wp14:sizeRelH>
+            <wp14:sizeRelV relativeFrom="margin">
+              <wp14:pctHeight>0</wp14:pctHeight>
+            </wp14:sizeRelV>
+          </wp:anchor>
+        </w:drawing>
+      </w:r>
+    </w:p>
+    <w:p/>
+    <w:p/>
+    <w:p/>
+    <w:p/>
+    <w:p/>
+    <w:p/>
+    <w:p/>
+    <w:p/>
+    <w:p/>
+    <w:p/>
+    <w:p>
+      <w:pPr>
+        <w:pStyle w:val="Titre2"/>
+        <w:rPr>
+          <w:color w:val="auto"/>
+        </w:rPr>
+      </w:pPr>
+      <w:r>
+        <w:rPr>
+          <w:color w:val="auto"/>
+        </w:rPr>
+        <w:t>Interfaces usagers</w:t>
+      </w:r>
+    </w:p>
+    <w:p>
+      <w:r>
+        <w:rPr>
+          <w:noProof/>
+          <w:lang w:eastAsia="fr-CA"/>
+        </w:rPr>
+        <w:drawing>
+          <wp:anchor distT="0" distB="0" distL="114300" distR="114300" simplePos="0" relativeHeight="251659264" behindDoc="0" locked="0" layoutInCell="1" allowOverlap="1" wp14:anchorId="00705E2E" wp14:editId="71D9B9C4">
+            <wp:simplePos x="0" y="0"/>
+            <wp:positionH relativeFrom="margin">
+              <wp:align>right</wp:align>
+            </wp:positionH>
+            <wp:positionV relativeFrom="paragraph">
+              <wp:posOffset>100118</wp:posOffset>
+            </wp:positionV>
+            <wp:extent cx="5477933" cy="3398875"/>
+            <wp:effectExtent l="0" t="0" r="8890" b="0"/>
+            <wp:wrapNone/>
+            <wp:docPr id="3" name="Image 3" descr="C:\Users\Vince\AppData\Local\Microsoft\Windows\INetCacheContent.Word\UserInterface2.png"/>
+            <wp:cNvGraphicFramePr>
+              <a:graphicFrameLocks xmlns:a="http://schemas.openxmlformats.org/drawingml/2006/main" noChangeAspect="1"/>
+            </wp:cNvGraphicFramePr>
+            <a:graphic xmlns:a="http://schemas.openxmlformats.org/drawingml/2006/main">
+              <a:graphicData uri="http://schemas.openxmlformats.org/drawingml/2006/picture">
+                <pic:pic xmlns:pic="http://schemas.openxmlformats.org/drawingml/2006/picture">
+                  <pic:nvPicPr>
+                    <pic:cNvPr id="0" name="Picture 5" descr="C:\Users\Vince\AppData\Local\Microsoft\Windows\INetCacheContent.Word\UserInterface2.png"/>
+                    <pic:cNvPicPr>
+                      <a:picLocks noChangeAspect="1" noChangeArrowheads="1"/>
+                    </pic:cNvPicPr>
+                  </pic:nvPicPr>
+                  <pic:blipFill>
+                    <a:blip r:embed="rId8">
+                      <a:extLst>
+                        <a:ext uri="{28A0092B-C50C-407E-A947-70E740481C1C}">
+                          <a14:useLocalDpi xmlns:a14="http://schemas.microsoft.com/office/drawing/2010/main" val="0"/>
+                        </a:ext>
+                      </a:extLst>
+                    </a:blip>
+                    <a:srcRect/>
+                    <a:stretch>
+                      <a:fillRect/>
+                    </a:stretch>
+                  </pic:blipFill>
+                  <pic:spPr bwMode="auto">
+                    <a:xfrm>
+                      <a:off x="0" y="0"/>
+                      <a:ext cx="5477933" cy="3398875"/>
+                    </a:xfrm>
+                    <a:prstGeom prst="rect">
+                      <a:avLst/>
+                    </a:prstGeom>
+                    <a:noFill/>
+                    <a:ln>
+                      <a:noFill/>
+                    </a:ln>
+                  </pic:spPr>
+                </pic:pic>
+              </a:graphicData>
+            </a:graphic>
+            <wp14:sizeRelH relativeFrom="margin">
+              <wp14:pctWidth>0</wp14:pctWidth>
+            </wp14:sizeRelH>
+            <wp14:sizeRelV relativeFrom="margin">
+              <wp14:pctHeight>0</wp14:pctHeight>
+            </wp14:sizeRelV>
+          </wp:anchor>
+        </w:drawing>
+      </w:r>
+    </w:p>
+    <w:p/>
+    <w:p/>
+    <w:p/>
+    <w:p/>
+    <w:p/>
+    <w:p/>
+    <w:p/>
+    <w:p/>
+    <w:p/>
+    <w:p/>
+    <w:p/>
+    <w:p/>
+    <w:p>
+      <w:pPr>
+        <w:pStyle w:val="Titre2"/>
+        <w:rPr>
+          <w:color w:val="auto"/>
+        </w:rPr>
+      </w:pPr>
+      <w:r>
+        <w:rPr>
+          <w:color w:val="auto"/>
+        </w:rPr>
+        <w:t>Diagramme de classes UML</w:t>
+      </w:r>
+    </w:p>
+    <w:p>
+      <w:pPr>
+        <w:sectPr>
+          <w:headerReference w:type="even" r:id="rId9"/>
+          <w:headerReference w:type="default" r:id="rId10"/>
+          <w:footerReference w:type="even" r:id="rId11"/>
+          <w:footerReference w:type="default" r:id="rId12"/>
+          <w:headerReference w:type="first" r:id="rId13"/>
+          <w:footerReference w:type="first" r:id="rId14"/>
+          <w:pgSz w:w="12240" w:h="15840"/>
+          <w:pgMar w:top="1440" w:right="1800" w:bottom="1440" w:left="1800" w:header="708" w:footer="708" w:gutter="0"/>
+          <w:cols w:space="708"/>
+          <w:docGrid w:linePitch="360"/>
+        </w:sectPr>
+      </w:pPr>
       <w:bookmarkStart w:id="0" w:name="_GoBack"/>
       <w:bookmarkEnd w:id="0"/>
-      <w:r>
-        <w:rPr>
-          <w:rFonts w:ascii="Times New Roman" w:hAnsi="Times New Roman" w:cs="Times New Roman"/>
-          <w:sz w:val="24"/>
-        </w:rPr>
-        <w:t xml:space="preserve"> définie</w:t>
-      </w:r>
-      <w:r>
-        <w:rPr>
-          <w:rFonts w:ascii="Times New Roman" w:hAnsi="Times New Roman" w:cs="Times New Roman"/>
-          <w:sz w:val="24"/>
-        </w:rPr>
-        <w:t xml:space="preserve">. Par exemple, une réflexion lumineuse </w:t>
-      </w:r>
-      <w:r>
-        <w:rPr>
-          <w:rFonts w:ascii="Times New Roman" w:hAnsi="Times New Roman" w:cs="Times New Roman"/>
-          <w:sz w:val="24"/>
-        </w:rPr>
-        <w:t>vers la sphère pourrait causer les pixels plus illuminés d’être éliminé lors de la segmentation.</w:t>
-      </w:r>
-      <w:r>
-        <w:rPr>
-          <w:rFonts w:ascii="Times New Roman" w:hAnsi="Times New Roman" w:cs="Times New Roman"/>
-          <w:sz w:val="24"/>
-        </w:rPr>
-        <w:t xml:space="preserve"> </w:t>
-      </w:r>
-      <w:r>
-        <w:rPr>
-          <w:rFonts w:ascii="Times New Roman" w:hAnsi="Times New Roman" w:cs="Times New Roman"/>
-          <w:sz w:val="24"/>
-        </w:rPr>
-        <w:t xml:space="preserve">Pour </w:t>
-      </w:r>
-      <w:r>
-        <w:rPr>
-          <w:rFonts w:ascii="Times New Roman" w:hAnsi="Times New Roman" w:cs="Times New Roman"/>
-          <w:sz w:val="24"/>
-        </w:rPr>
-        <w:t>résoudre</w:t>
-      </w:r>
-      <w:r>
-        <w:rPr>
-          <w:rFonts w:ascii="Times New Roman" w:hAnsi="Times New Roman" w:cs="Times New Roman"/>
-          <w:sz w:val="24"/>
-        </w:rPr>
-        <w:t xml:space="preserve"> ce problème, un algorithme de remplissage de forme sera appliqu</w:t>
-      </w:r>
-      <w:r>
-        <w:rPr>
-          <w:rFonts w:ascii="Times New Roman" w:hAnsi="Times New Roman" w:cs="Times New Roman"/>
-          <w:sz w:val="24"/>
-        </w:rPr>
-        <w:t>é</w:t>
-      </w:r>
-      <w:r>
-        <w:rPr>
-          <w:rFonts w:ascii="Times New Roman" w:hAnsi="Times New Roman" w:cs="Times New Roman"/>
-          <w:sz w:val="24"/>
-        </w:rPr>
-        <w:t xml:space="preserve"> à l’image afin que chaque forme individuelle soit </w:t>
-      </w:r>
-      <w:r>
-        <w:rPr>
-          <w:rFonts w:ascii="Times New Roman" w:hAnsi="Times New Roman" w:cs="Times New Roman"/>
-          <w:sz w:val="24"/>
-        </w:rPr>
-        <w:t>complétée</w:t>
-      </w:r>
-      <w:r>
-        <w:rPr>
-          <w:rFonts w:ascii="Times New Roman" w:hAnsi="Times New Roman" w:cs="Times New Roman"/>
-          <w:sz w:val="24"/>
-        </w:rPr>
-        <w:t xml:space="preserve"> </w:t>
-      </w:r>
-      <w:r>
-        <w:rPr>
-          <w:rFonts w:ascii="Times New Roman" w:hAnsi="Times New Roman" w:cs="Times New Roman"/>
-          <w:sz w:val="24"/>
-        </w:rPr>
-        <w:t xml:space="preserve">autant que possible </w:t>
-      </w:r>
-      <w:r>
-        <w:rPr>
-          <w:rFonts w:ascii="Times New Roman" w:hAnsi="Times New Roman" w:cs="Times New Roman"/>
-          <w:sz w:val="24"/>
-        </w:rPr>
-        <w:t>si elles ont besoin d’être complét</w:t>
-      </w:r>
-      <w:r>
-        <w:rPr>
-          <w:rFonts w:ascii="Times New Roman" w:hAnsi="Times New Roman" w:cs="Times New Roman"/>
-          <w:sz w:val="24"/>
-        </w:rPr>
-        <w:t>ées</w:t>
-      </w:r>
-      <w:r>
-        <w:rPr>
-          <w:rFonts w:ascii="Times New Roman" w:hAnsi="Times New Roman" w:cs="Times New Roman"/>
-          <w:sz w:val="24"/>
-        </w:rPr>
-        <w:t>.</w:t>
-      </w:r>
-      <w:r>
-        <w:rPr>
-          <w:rFonts w:ascii="Times New Roman" w:hAnsi="Times New Roman" w:cs="Times New Roman"/>
-          <w:sz w:val="24"/>
-        </w:rPr>
-        <w:t xml:space="preserve"> La première étape de cet algorithme est d’identifier un pixel qui appartient à l’arrière-plan. Pour ce faire, il faudra trouver le premier pixel du contour ayant plus de voisins pareil le précédent que le nombre de pixel</w:t>
-      </w:r>
-      <w:r>
-        <w:rPr>
-          <w:rFonts w:ascii="Times New Roman" w:hAnsi="Times New Roman" w:cs="Times New Roman"/>
-          <w:sz w:val="24"/>
-        </w:rPr>
-        <w:t xml:space="preserve">s </w:t>
-      </w:r>
-      <w:r>
-        <w:rPr>
-          <w:rFonts w:ascii="Times New Roman" w:hAnsi="Times New Roman" w:cs="Times New Roman"/>
-          <w:sz w:val="24"/>
-        </w:rPr>
-        <w:t xml:space="preserve">fessant la taille du plus gros trou de la sphère imparfaite. Par la suite, avec un simple algorithme de « flood </w:t>
-      </w:r>
-      <w:proofErr w:type="spellStart"/>
-      <w:r>
-        <w:rPr>
-          <w:rFonts w:ascii="Times New Roman" w:hAnsi="Times New Roman" w:cs="Times New Roman"/>
-          <w:sz w:val="24"/>
-        </w:rPr>
-        <w:t>filling</w:t>
-      </w:r>
-      <w:proofErr w:type="spellEnd"/>
-      <w:r>
-        <w:rPr>
-          <w:rFonts w:ascii="Times New Roman" w:hAnsi="Times New Roman" w:cs="Times New Roman"/>
-          <w:sz w:val="24"/>
-        </w:rPr>
-        <w:t> » récursif à 4 voisin</w:t>
-      </w:r>
-      <w:r>
-        <w:rPr>
-          <w:rFonts w:ascii="Times New Roman" w:hAnsi="Times New Roman" w:cs="Times New Roman"/>
-          <w:sz w:val="24"/>
-        </w:rPr>
-        <w:t xml:space="preserve">s </w:t>
-      </w:r>
-      <w:r>
-        <w:rPr>
-          <w:rFonts w:ascii="Times New Roman" w:hAnsi="Times New Roman" w:cs="Times New Roman"/>
-          <w:sz w:val="24"/>
-        </w:rPr>
-        <w:t xml:space="preserve">tout l’arrière-plan </w:t>
-      </w:r>
-      <w:proofErr w:type="gramStart"/>
-      <w:r>
-        <w:rPr>
-          <w:rFonts w:ascii="Times New Roman" w:hAnsi="Times New Roman" w:cs="Times New Roman"/>
-          <w:sz w:val="24"/>
-        </w:rPr>
-        <w:t>sera</w:t>
-      </w:r>
-      <w:proofErr w:type="gramEnd"/>
-      <w:r>
-        <w:rPr>
-          <w:rFonts w:ascii="Times New Roman" w:hAnsi="Times New Roman" w:cs="Times New Roman"/>
-          <w:sz w:val="24"/>
-        </w:rPr>
-        <w:t xml:space="preserve"> </w:t>
-      </w:r>
-      <w:r>
-        <w:rPr>
-          <w:rFonts w:ascii="Times New Roman" w:hAnsi="Times New Roman" w:cs="Times New Roman"/>
-          <w:sz w:val="24"/>
-        </w:rPr>
-        <w:t>attribué</w:t>
-      </w:r>
-      <w:r>
-        <w:rPr>
-          <w:rFonts w:ascii="Times New Roman" w:hAnsi="Times New Roman" w:cs="Times New Roman"/>
-          <w:sz w:val="24"/>
-        </w:rPr>
-        <w:t xml:space="preserve"> la valeur de 1 afin qu’il ne</w:t>
-      </w:r>
-      <w:r>
-        <w:rPr>
-          <w:rFonts w:ascii="Times New Roman" w:hAnsi="Times New Roman" w:cs="Times New Roman"/>
-          <w:sz w:val="24"/>
-        </w:rPr>
-        <w:t xml:space="preserve"> reste que les trous avec une valeur de 0</w:t>
-      </w:r>
-      <w:r>
-        <w:rPr>
-          <w:rFonts w:ascii="Times New Roman" w:hAnsi="Times New Roman" w:cs="Times New Roman"/>
-          <w:sz w:val="24"/>
-        </w:rPr>
-        <w:t>.</w:t>
-      </w:r>
-      <w:r>
-        <w:rPr>
-          <w:rFonts w:ascii="Times New Roman" w:hAnsi="Times New Roman" w:cs="Times New Roman"/>
-          <w:sz w:val="24"/>
-        </w:rPr>
-        <w:t xml:space="preserve"> Une fois l’arrière-plan rempli, toute l’image sera inversé</w:t>
-      </w:r>
-      <w:r>
-        <w:rPr>
-          <w:rFonts w:ascii="Times New Roman" w:hAnsi="Times New Roman" w:cs="Times New Roman"/>
-          <w:sz w:val="24"/>
-        </w:rPr>
-        <w:t xml:space="preserve">e </w:t>
-      </w:r>
-      <w:r>
-        <w:rPr>
-          <w:rFonts w:ascii="Times New Roman" w:hAnsi="Times New Roman" w:cs="Times New Roman"/>
-          <w:sz w:val="24"/>
-        </w:rPr>
-        <w:t xml:space="preserve">afin que les trous </w:t>
-      </w:r>
-      <w:r>
-        <w:rPr>
-          <w:rFonts w:ascii="Times New Roman" w:hAnsi="Times New Roman" w:cs="Times New Roman"/>
-          <w:sz w:val="24"/>
-        </w:rPr>
-        <w:t>représentent</w:t>
-      </w:r>
-      <w:r>
-        <w:rPr>
-          <w:rFonts w:ascii="Times New Roman" w:hAnsi="Times New Roman" w:cs="Times New Roman"/>
-          <w:sz w:val="24"/>
-        </w:rPr>
-        <w:t xml:space="preserve"> le 1 et que tout le reste de l’image ai</w:t>
-      </w:r>
-      <w:r>
-        <w:rPr>
-          <w:rFonts w:ascii="Times New Roman" w:hAnsi="Times New Roman" w:cs="Times New Roman"/>
-          <w:sz w:val="24"/>
-        </w:rPr>
-        <w:t>t</w:t>
-      </w:r>
-      <w:r>
-        <w:rPr>
-          <w:rFonts w:ascii="Times New Roman" w:hAnsi="Times New Roman" w:cs="Times New Roman"/>
-          <w:sz w:val="24"/>
-        </w:rPr>
-        <w:t xml:space="preserve"> une </w:t>
-      </w:r>
-      <w:r>
-        <w:rPr>
-          <w:rFonts w:ascii="Times New Roman" w:hAnsi="Times New Roman" w:cs="Times New Roman"/>
-          <w:sz w:val="24"/>
-        </w:rPr>
-        <w:t>valeur</w:t>
-      </w:r>
-      <w:r>
-        <w:rPr>
-          <w:rFonts w:ascii="Times New Roman" w:hAnsi="Times New Roman" w:cs="Times New Roman"/>
-          <w:sz w:val="24"/>
-        </w:rPr>
-        <w:t xml:space="preserve"> de 0.</w:t>
-      </w:r>
-      <w:r>
-        <w:rPr>
-          <w:rFonts w:ascii="Times New Roman" w:hAnsi="Times New Roman" w:cs="Times New Roman"/>
-          <w:sz w:val="24"/>
-        </w:rPr>
-        <w:t xml:space="preserve"> Ceci nous permettra de fusionner notre image inversée avec notre image traitée de base (l’image avec les trous et les valeurs désiré</w:t>
-      </w:r>
-      <w:r>
-        <w:rPr>
-          <w:rFonts w:ascii="Times New Roman" w:hAnsi="Times New Roman" w:cs="Times New Roman"/>
-          <w:sz w:val="24"/>
-        </w:rPr>
-        <w:t xml:space="preserve">es </w:t>
-      </w:r>
-      <w:r>
-        <w:rPr>
-          <w:rFonts w:ascii="Times New Roman" w:hAnsi="Times New Roman" w:cs="Times New Roman"/>
-          <w:sz w:val="24"/>
-        </w:rPr>
-        <w:t xml:space="preserve">valant 1) afin d’obtenir une image qui ne contient </w:t>
-      </w:r>
-      <w:r>
-        <w:rPr>
-          <w:rFonts w:ascii="Times New Roman" w:hAnsi="Times New Roman" w:cs="Times New Roman"/>
-          <w:sz w:val="24"/>
-        </w:rPr>
-        <w:t>que des formes</w:t>
-      </w:r>
-      <w:r>
-        <w:rPr>
-          <w:rFonts w:ascii="Times New Roman" w:hAnsi="Times New Roman" w:cs="Times New Roman"/>
-          <w:sz w:val="24"/>
-        </w:rPr>
-        <w:t xml:space="preserve"> </w:t>
-      </w:r>
-      <w:r>
-        <w:rPr>
-          <w:rFonts w:ascii="Times New Roman" w:hAnsi="Times New Roman" w:cs="Times New Roman"/>
-          <w:sz w:val="24"/>
-        </w:rPr>
-        <w:t>pleines</w:t>
-      </w:r>
-      <w:r>
-        <w:rPr>
-          <w:rFonts w:ascii="Times New Roman" w:hAnsi="Times New Roman" w:cs="Times New Roman"/>
-          <w:sz w:val="24"/>
-        </w:rPr>
-        <w:t xml:space="preserve"> et qui a fini d’être traité</w:t>
-      </w:r>
-      <w:r>
-        <w:rPr>
-          <w:rFonts w:ascii="Times New Roman" w:hAnsi="Times New Roman" w:cs="Times New Roman"/>
-          <w:sz w:val="24"/>
-        </w:rPr>
-        <w:t>e.</w:t>
-      </w:r>
-      <w:r>
-        <w:rPr>
-          <w:rFonts w:ascii="Times New Roman" w:hAnsi="Times New Roman" w:cs="Times New Roman"/>
-          <w:sz w:val="24"/>
-        </w:rPr>
-        <w:t xml:space="preserve"> Or, le programme ne s’arrête pas </w:t>
-      </w:r>
-      <w:r>
-        <w:rPr>
-          <w:rFonts w:ascii="Times New Roman" w:hAnsi="Times New Roman" w:cs="Times New Roman"/>
-          <w:sz w:val="24"/>
-        </w:rPr>
-        <w:t>là</w:t>
-      </w:r>
-      <w:r>
-        <w:rPr>
-          <w:rFonts w:ascii="Times New Roman" w:hAnsi="Times New Roman" w:cs="Times New Roman"/>
-          <w:sz w:val="24"/>
-        </w:rPr>
-        <w:t>.</w:t>
-      </w:r>
-    </w:p>
-    <w:p>
-      <w:pPr>
-        <w:spacing w:line="360" w:lineRule="auto"/>
-        <w:jc w:val="both"/>
-        <w:rPr>
-          <w:rFonts w:ascii="Times New Roman" w:hAnsi="Times New Roman" w:cs="Times New Roman"/>
-          <w:sz w:val="24"/>
-        </w:rPr>
-      </w:pPr>
-      <w:r>
-        <w:rPr>
-          <w:rFonts w:ascii="Times New Roman" w:hAnsi="Times New Roman" w:cs="Times New Roman"/>
-          <w:sz w:val="24"/>
-        </w:rPr>
-        <w:t xml:space="preserve">La prochaine étape consiste à </w:t>
-      </w:r>
-      <w:r>
-        <w:rPr>
-          <w:rFonts w:ascii="Times New Roman" w:hAnsi="Times New Roman" w:cs="Times New Roman"/>
-          <w:sz w:val="24"/>
-        </w:rPr>
-        <w:t>sortir toutes les informations appartenant à la sphère de l’image qui a fini d’être traité</w:t>
-      </w:r>
-      <w:r>
-        <w:rPr>
-          <w:rFonts w:ascii="Times New Roman" w:hAnsi="Times New Roman" w:cs="Times New Roman"/>
-          <w:sz w:val="24"/>
-        </w:rPr>
-        <w:t>e.</w:t>
-      </w:r>
-      <w:r>
-        <w:rPr>
-          <w:rFonts w:ascii="Times New Roman" w:hAnsi="Times New Roman" w:cs="Times New Roman"/>
-          <w:sz w:val="24"/>
-        </w:rPr>
-        <w:t xml:space="preserve"> On veut notamment savoir la taille de chaque sphère, son centre approximatif, et la position d’un pixel faisant partie de la forme. Pour ce faire, un algorithme d’extraction de blo</w:t>
-      </w:r>
-      <w:r>
-        <w:rPr>
-          <w:rFonts w:ascii="Times New Roman" w:hAnsi="Times New Roman" w:cs="Times New Roman"/>
-          <w:sz w:val="24"/>
-        </w:rPr>
-        <w:t>b</w:t>
-      </w:r>
-      <w:r>
-        <w:rPr>
-          <w:rFonts w:ascii="Times New Roman" w:hAnsi="Times New Roman" w:cs="Times New Roman"/>
-          <w:sz w:val="24"/>
-        </w:rPr>
-        <w:t xml:space="preserve"> sera appliqu</w:t>
-      </w:r>
-      <w:r>
-        <w:rPr>
-          <w:rFonts w:ascii="Times New Roman" w:hAnsi="Times New Roman" w:cs="Times New Roman"/>
-          <w:sz w:val="24"/>
-        </w:rPr>
-        <w:t>é</w:t>
-      </w:r>
-      <w:r>
-        <w:rPr>
-          <w:rFonts w:ascii="Times New Roman" w:hAnsi="Times New Roman" w:cs="Times New Roman"/>
-          <w:sz w:val="24"/>
-        </w:rPr>
-        <w:t xml:space="preserve"> à l’image.</w:t>
-      </w:r>
-      <w:r>
-        <w:rPr>
-          <w:rFonts w:ascii="Times New Roman" w:hAnsi="Times New Roman" w:cs="Times New Roman"/>
-          <w:sz w:val="24"/>
-        </w:rPr>
-        <w:t xml:space="preserve"> Cet algori</w:t>
-      </w:r>
-      <w:r>
-        <w:rPr>
-          <w:rFonts w:ascii="Times New Roman" w:hAnsi="Times New Roman" w:cs="Times New Roman"/>
-          <w:sz w:val="24"/>
-        </w:rPr>
-        <w:t>thme d’extraction va appliquer un</w:t>
-      </w:r>
-      <w:r>
-        <w:rPr>
-          <w:rFonts w:ascii="Times New Roman" w:hAnsi="Times New Roman" w:cs="Times New Roman"/>
-          <w:sz w:val="24"/>
-        </w:rPr>
-        <w:t xml:space="preserve">e </w:t>
-      </w:r>
-      <w:r>
-        <w:rPr>
-          <w:rFonts w:ascii="Times New Roman" w:hAnsi="Times New Roman" w:cs="Times New Roman"/>
-          <w:sz w:val="24"/>
-        </w:rPr>
-        <w:t xml:space="preserve">« flood </w:t>
-      </w:r>
-      <w:proofErr w:type="spellStart"/>
-      <w:r>
-        <w:rPr>
-          <w:rFonts w:ascii="Times New Roman" w:hAnsi="Times New Roman" w:cs="Times New Roman"/>
-          <w:sz w:val="24"/>
-        </w:rPr>
-        <w:t>filling</w:t>
-      </w:r>
-      <w:proofErr w:type="spellEnd"/>
-      <w:r>
-        <w:rPr>
-          <w:rFonts w:ascii="Times New Roman" w:hAnsi="Times New Roman" w:cs="Times New Roman"/>
-          <w:sz w:val="24"/>
-        </w:rPr>
-        <w:t> » afin de détecter tou</w:t>
-      </w:r>
-      <w:r>
-        <w:rPr>
-          <w:rFonts w:ascii="Times New Roman" w:hAnsi="Times New Roman" w:cs="Times New Roman"/>
-          <w:sz w:val="24"/>
-        </w:rPr>
-        <w:t>s</w:t>
-      </w:r>
-      <w:r>
-        <w:rPr>
-          <w:rFonts w:ascii="Times New Roman" w:hAnsi="Times New Roman" w:cs="Times New Roman"/>
-          <w:sz w:val="24"/>
-        </w:rPr>
-        <w:t xml:space="preserve"> les pixels contigus d’</w:t>
-      </w:r>
-      <w:r>
-        <w:rPr>
-          <w:rFonts w:ascii="Times New Roman" w:hAnsi="Times New Roman" w:cs="Times New Roman"/>
-          <w:sz w:val="24"/>
-        </w:rPr>
-        <w:t>une forme. Par la même occasion l’air occup</w:t>
-      </w:r>
-      <w:r>
-        <w:rPr>
-          <w:rFonts w:ascii="Times New Roman" w:hAnsi="Times New Roman" w:cs="Times New Roman"/>
-          <w:sz w:val="24"/>
-        </w:rPr>
-        <w:t>é</w:t>
-      </w:r>
-      <w:r>
-        <w:rPr>
-          <w:rFonts w:ascii="Times New Roman" w:hAnsi="Times New Roman" w:cs="Times New Roman"/>
-          <w:sz w:val="24"/>
-        </w:rPr>
-        <w:t xml:space="preserve"> par chaque forme sera calcul</w:t>
-      </w:r>
-      <w:r>
-        <w:rPr>
-          <w:rFonts w:ascii="Times New Roman" w:hAnsi="Times New Roman" w:cs="Times New Roman"/>
-          <w:sz w:val="24"/>
-        </w:rPr>
-        <w:t>é</w:t>
-      </w:r>
-      <w:r>
-        <w:rPr>
-          <w:rFonts w:ascii="Times New Roman" w:hAnsi="Times New Roman" w:cs="Times New Roman"/>
-          <w:sz w:val="24"/>
-        </w:rPr>
-        <w:t xml:space="preserve"> afin </w:t>
-      </w:r>
-      <w:r>
-        <w:rPr>
-          <w:rFonts w:ascii="Times New Roman" w:hAnsi="Times New Roman" w:cs="Times New Roman"/>
-          <w:sz w:val="24"/>
-        </w:rPr>
-        <w:t>de sauvegarder</w:t>
-      </w:r>
-      <w:r>
-        <w:rPr>
-          <w:rFonts w:ascii="Times New Roman" w:hAnsi="Times New Roman" w:cs="Times New Roman"/>
-          <w:sz w:val="24"/>
-        </w:rPr>
-        <w:t xml:space="preserve"> cette mesure, ainsi qu’une position en X et en Y e</w:t>
-      </w:r>
-      <w:r>
-        <w:rPr>
-          <w:rFonts w:ascii="Times New Roman" w:hAnsi="Times New Roman" w:cs="Times New Roman"/>
-          <w:sz w:val="24"/>
-        </w:rPr>
-        <w:t>t</w:t>
-      </w:r>
-      <w:r>
-        <w:rPr>
-          <w:rFonts w:ascii="Times New Roman" w:hAnsi="Times New Roman" w:cs="Times New Roman"/>
-          <w:sz w:val="24"/>
-        </w:rPr>
-        <w:t xml:space="preserve"> une position approximative du centre</w:t>
-      </w:r>
-      <w:r>
-        <w:rPr>
-          <w:rFonts w:ascii="Times New Roman" w:hAnsi="Times New Roman" w:cs="Times New Roman"/>
-          <w:sz w:val="24"/>
-        </w:rPr>
-        <w:t xml:space="preserve"> de la forme</w:t>
-      </w:r>
-      <w:r>
-        <w:rPr>
-          <w:rFonts w:ascii="Times New Roman" w:hAnsi="Times New Roman" w:cs="Times New Roman"/>
-          <w:sz w:val="24"/>
-        </w:rPr>
-        <w:t>.</w:t>
-      </w:r>
-      <w:r>
-        <w:rPr>
-          <w:rFonts w:ascii="Times New Roman" w:hAnsi="Times New Roman" w:cs="Times New Roman"/>
-          <w:sz w:val="24"/>
-        </w:rPr>
-        <w:t xml:space="preserve"> Avec toute</w:t>
-      </w:r>
-      <w:r>
-        <w:rPr>
-          <w:rFonts w:ascii="Times New Roman" w:hAnsi="Times New Roman" w:cs="Times New Roman"/>
-          <w:sz w:val="24"/>
-        </w:rPr>
-        <w:t xml:space="preserve">s </w:t>
-      </w:r>
-      <w:r>
-        <w:rPr>
-          <w:rFonts w:ascii="Times New Roman" w:hAnsi="Times New Roman" w:cs="Times New Roman"/>
-          <w:sz w:val="24"/>
-        </w:rPr>
-        <w:t xml:space="preserve">ces informations, </w:t>
-      </w:r>
-      <w:r>
-        <w:rPr>
-          <w:rFonts w:ascii="Times New Roman" w:hAnsi="Times New Roman" w:cs="Times New Roman"/>
-          <w:sz w:val="24"/>
-        </w:rPr>
-        <w:t>u</w:t>
-      </w:r>
-      <w:r>
-        <w:rPr>
-          <w:rFonts w:ascii="Times New Roman" w:hAnsi="Times New Roman" w:cs="Times New Roman"/>
-          <w:sz w:val="24"/>
-        </w:rPr>
-        <w:t xml:space="preserve">ne position </w:t>
-      </w:r>
-      <w:r>
-        <w:rPr>
-          <w:rFonts w:ascii="Times New Roman" w:hAnsi="Times New Roman" w:cs="Times New Roman"/>
-          <w:sz w:val="24"/>
-        </w:rPr>
-        <w:t>sera</w:t>
-      </w:r>
-      <w:r>
-        <w:rPr>
-          <w:rFonts w:ascii="Times New Roman" w:hAnsi="Times New Roman" w:cs="Times New Roman"/>
-          <w:sz w:val="24"/>
-        </w:rPr>
-        <w:t xml:space="preserve"> attribu</w:t>
-      </w:r>
-      <w:r>
-        <w:rPr>
-          <w:rFonts w:ascii="Times New Roman" w:hAnsi="Times New Roman" w:cs="Times New Roman"/>
-          <w:sz w:val="24"/>
-        </w:rPr>
-        <w:t xml:space="preserve">ée </w:t>
-      </w:r>
-      <w:r>
-        <w:rPr>
-          <w:rFonts w:ascii="Times New Roman" w:hAnsi="Times New Roman" w:cs="Times New Roman"/>
-          <w:sz w:val="24"/>
-        </w:rPr>
-        <w:t xml:space="preserve">à </w:t>
-      </w:r>
-      <w:r>
-        <w:rPr>
-          <w:rFonts w:ascii="Times New Roman" w:hAnsi="Times New Roman" w:cs="Times New Roman"/>
-          <w:sz w:val="24"/>
-        </w:rPr>
-        <w:t>chaque</w:t>
-      </w:r>
-      <w:r>
-        <w:rPr>
-          <w:rFonts w:ascii="Times New Roman" w:hAnsi="Times New Roman" w:cs="Times New Roman"/>
-          <w:sz w:val="24"/>
-        </w:rPr>
-        <w:t xml:space="preserve"> forme qui va correspondre </w:t>
-      </w:r>
-      <w:r>
-        <w:rPr>
-          <w:rFonts w:ascii="Times New Roman" w:hAnsi="Times New Roman" w:cs="Times New Roman"/>
-          <w:sz w:val="24"/>
-        </w:rPr>
-        <w:t>à</w:t>
-      </w:r>
-      <w:r>
-        <w:rPr>
-          <w:rFonts w:ascii="Times New Roman" w:hAnsi="Times New Roman" w:cs="Times New Roman"/>
-          <w:sz w:val="24"/>
-        </w:rPr>
-        <w:t xml:space="preserve"> quel doigt elle est </w:t>
-      </w:r>
-      <w:r>
-        <w:rPr>
-          <w:rFonts w:ascii="Times New Roman" w:hAnsi="Times New Roman" w:cs="Times New Roman"/>
-          <w:sz w:val="24"/>
-        </w:rPr>
-        <w:t>supposée</w:t>
-      </w:r>
-      <w:r>
-        <w:rPr>
-          <w:rFonts w:ascii="Times New Roman" w:hAnsi="Times New Roman" w:cs="Times New Roman"/>
-          <w:sz w:val="24"/>
-        </w:rPr>
-        <w:t xml:space="preserve"> représenté.</w:t>
-      </w:r>
-    </w:p>
-    <w:p>
-      <w:pPr>
-        <w:spacing w:line="360" w:lineRule="auto"/>
-        <w:jc w:val="both"/>
-        <w:rPr>
-          <w:rFonts w:ascii="Times New Roman" w:hAnsi="Times New Roman" w:cs="Times New Roman"/>
-          <w:sz w:val="24"/>
-        </w:rPr>
-      </w:pPr>
-      <w:r>
-        <w:rPr>
-          <w:rFonts w:ascii="Times New Roman" w:hAnsi="Times New Roman" w:cs="Times New Roman"/>
-          <w:sz w:val="24"/>
-        </w:rPr>
-        <w:lastRenderedPageBreak/>
-        <w:t>Peu importe si l’usager a choisi de laiss</w:t>
-      </w:r>
-      <w:r>
-        <w:rPr>
-          <w:rFonts w:ascii="Times New Roman" w:hAnsi="Times New Roman" w:cs="Times New Roman"/>
-          <w:sz w:val="24"/>
-        </w:rPr>
-        <w:t>er</w:t>
-      </w:r>
-      <w:r>
-        <w:rPr>
-          <w:rFonts w:ascii="Times New Roman" w:hAnsi="Times New Roman" w:cs="Times New Roman"/>
-          <w:sz w:val="24"/>
-        </w:rPr>
-        <w:t xml:space="preserve"> le système deviner la lettre qu’il signe ou s’il a décidé d’en imiter une, une comparaison entre les données recueilli</w:t>
-      </w:r>
-      <w:r>
-        <w:rPr>
-          <w:rFonts w:ascii="Times New Roman" w:hAnsi="Times New Roman" w:cs="Times New Roman"/>
-          <w:sz w:val="24"/>
-        </w:rPr>
-        <w:t>es</w:t>
-      </w:r>
-      <w:r>
-        <w:rPr>
-          <w:rFonts w:ascii="Times New Roman" w:hAnsi="Times New Roman" w:cs="Times New Roman"/>
-          <w:sz w:val="24"/>
-        </w:rPr>
-        <w:t xml:space="preserve"> par l’image traité</w:t>
-      </w:r>
-      <w:r>
-        <w:rPr>
-          <w:rFonts w:ascii="Times New Roman" w:hAnsi="Times New Roman" w:cs="Times New Roman"/>
-          <w:sz w:val="24"/>
-        </w:rPr>
-        <w:t xml:space="preserve">e </w:t>
-      </w:r>
-      <w:r>
-        <w:rPr>
-          <w:rFonts w:ascii="Times New Roman" w:hAnsi="Times New Roman" w:cs="Times New Roman"/>
-          <w:sz w:val="24"/>
-        </w:rPr>
-        <w:t>et les données d’une base de données doivent être effectué</w:t>
-      </w:r>
-      <w:r>
-        <w:rPr>
-          <w:rFonts w:ascii="Times New Roman" w:hAnsi="Times New Roman" w:cs="Times New Roman"/>
-          <w:sz w:val="24"/>
-        </w:rPr>
-        <w:t>es</w:t>
-      </w:r>
-      <w:r>
-        <w:rPr>
-          <w:rFonts w:ascii="Times New Roman" w:hAnsi="Times New Roman" w:cs="Times New Roman"/>
-          <w:sz w:val="24"/>
-        </w:rPr>
-        <w:t xml:space="preserve"> afin de savoir si l’usager fait le bon signe de la main. </w:t>
-      </w:r>
-      <w:r>
-        <w:rPr>
-          <w:rFonts w:ascii="Times New Roman" w:hAnsi="Times New Roman" w:cs="Times New Roman"/>
-          <w:sz w:val="24"/>
-        </w:rPr>
-        <w:t>La comparaison doit donc vérifier si le placement des sphères sur l’image correspond au placement des sphères dans la base de données. Cependant, les « sphères » de la base de données ne contiendront que les informations sur les angles et les distances minimal</w:t>
-      </w:r>
-      <w:r>
-        <w:rPr>
-          <w:rFonts w:ascii="Times New Roman" w:hAnsi="Times New Roman" w:cs="Times New Roman"/>
-          <w:sz w:val="24"/>
-        </w:rPr>
-        <w:t xml:space="preserve">es </w:t>
-      </w:r>
-      <w:r>
-        <w:rPr>
-          <w:rFonts w:ascii="Times New Roman" w:hAnsi="Times New Roman" w:cs="Times New Roman"/>
-          <w:sz w:val="24"/>
-        </w:rPr>
-        <w:t>que chaque sphère doit avoir avec les autres. Cette façon</w:t>
-      </w:r>
-      <w:r>
-        <w:rPr>
-          <w:rFonts w:ascii="Times New Roman" w:hAnsi="Times New Roman" w:cs="Times New Roman"/>
-          <w:sz w:val="24"/>
-        </w:rPr>
-        <w:t xml:space="preserve"> de </w:t>
-      </w:r>
-      <w:r>
-        <w:rPr>
-          <w:rFonts w:ascii="Times New Roman" w:hAnsi="Times New Roman" w:cs="Times New Roman"/>
-          <w:sz w:val="24"/>
-        </w:rPr>
-        <w:t>sauvegarder</w:t>
-      </w:r>
-      <w:r>
-        <w:rPr>
-          <w:rFonts w:ascii="Times New Roman" w:hAnsi="Times New Roman" w:cs="Times New Roman"/>
-          <w:sz w:val="24"/>
-        </w:rPr>
-        <w:t xml:space="preserve"> de</w:t>
-      </w:r>
-      <w:r>
-        <w:rPr>
-          <w:rFonts w:ascii="Times New Roman" w:hAnsi="Times New Roman" w:cs="Times New Roman"/>
-          <w:sz w:val="24"/>
-        </w:rPr>
-        <w:t>s</w:t>
-      </w:r>
-      <w:r>
-        <w:rPr>
-          <w:rFonts w:ascii="Times New Roman" w:hAnsi="Times New Roman" w:cs="Times New Roman"/>
-          <w:sz w:val="24"/>
-        </w:rPr>
-        <w:t xml:space="preserve"> données</w:t>
-      </w:r>
-      <w:r>
-        <w:rPr>
-          <w:rFonts w:ascii="Times New Roman" w:hAnsi="Times New Roman" w:cs="Times New Roman"/>
-          <w:sz w:val="24"/>
-        </w:rPr>
-        <w:t xml:space="preserve"> va éviter les problèmes des différentes tailles de main possible des usagers</w:t>
-      </w:r>
-      <w:r>
-        <w:rPr>
-          <w:rFonts w:ascii="Times New Roman" w:hAnsi="Times New Roman" w:cs="Times New Roman"/>
-          <w:sz w:val="24"/>
-        </w:rPr>
-        <w:t xml:space="preserve">, </w:t>
-      </w:r>
-      <w:r>
-        <w:rPr>
-          <w:rFonts w:ascii="Times New Roman" w:hAnsi="Times New Roman" w:cs="Times New Roman"/>
-          <w:sz w:val="24"/>
-        </w:rPr>
-        <w:t>car aucune position absolue ne sera</w:t>
-      </w:r>
-      <w:r>
-        <w:rPr>
-          <w:rFonts w:ascii="Times New Roman" w:hAnsi="Times New Roman" w:cs="Times New Roman"/>
-          <w:sz w:val="24"/>
-        </w:rPr>
-        <w:t xml:space="preserve"> définie.</w:t>
-      </w:r>
-      <w:r>
-        <w:rPr>
-          <w:rFonts w:ascii="Times New Roman" w:hAnsi="Times New Roman" w:cs="Times New Roman"/>
-          <w:sz w:val="24"/>
-        </w:rPr>
-        <w:t xml:space="preserve"> L’engin de base de données utilis</w:t>
-      </w:r>
-      <w:r>
-        <w:rPr>
-          <w:rFonts w:ascii="Times New Roman" w:hAnsi="Times New Roman" w:cs="Times New Roman"/>
-          <w:sz w:val="24"/>
-        </w:rPr>
-        <w:t>ée</w:t>
-      </w:r>
-      <w:r>
-        <w:rPr>
-          <w:rFonts w:ascii="Times New Roman" w:hAnsi="Times New Roman" w:cs="Times New Roman"/>
-          <w:sz w:val="24"/>
-        </w:rPr>
-        <w:t xml:space="preserve"> sera</w:t>
-      </w:r>
-      <w:r>
-        <w:rPr>
-          <w:rFonts w:ascii="Times New Roman" w:hAnsi="Times New Roman" w:cs="Times New Roman"/>
-          <w:sz w:val="24"/>
-        </w:rPr>
-        <w:t xml:space="preserve"> </w:t>
-      </w:r>
-      <w:r>
-        <w:rPr>
-          <w:rFonts w:ascii="Times New Roman" w:hAnsi="Times New Roman" w:cs="Times New Roman"/>
-          <w:sz w:val="24"/>
-        </w:rPr>
-        <w:t>MySQL et il sera intégré dans le programme. De cette façon, les utilisateurs n’auront pas à installer de base de données par eux-mêmes. De plus, les données des signes (distances et angles)</w:t>
-      </w:r>
-      <w:r>
-        <w:rPr>
-          <w:rFonts w:ascii="Times New Roman" w:hAnsi="Times New Roman" w:cs="Times New Roman"/>
-          <w:sz w:val="24"/>
-        </w:rPr>
-        <w:t xml:space="preserve"> </w:t>
-      </w:r>
-      <w:r>
-        <w:rPr>
-          <w:rFonts w:ascii="Times New Roman" w:hAnsi="Times New Roman" w:cs="Times New Roman"/>
-          <w:sz w:val="24"/>
-        </w:rPr>
-        <w:t>seront déjà inclu</w:t>
-      </w:r>
-      <w:r>
-        <w:rPr>
-          <w:rFonts w:ascii="Times New Roman" w:hAnsi="Times New Roman" w:cs="Times New Roman"/>
-          <w:sz w:val="24"/>
-        </w:rPr>
-        <w:t>se</w:t>
-      </w:r>
-      <w:r>
-        <w:rPr>
-          <w:rFonts w:ascii="Times New Roman" w:hAnsi="Times New Roman" w:cs="Times New Roman"/>
-          <w:sz w:val="24"/>
-        </w:rPr>
-        <w:t xml:space="preserve">s lors du téléchargement du programme. </w:t>
-      </w:r>
-      <w:r>
-        <w:rPr>
-          <w:rFonts w:ascii="Times New Roman" w:hAnsi="Times New Roman" w:cs="Times New Roman"/>
-          <w:sz w:val="24"/>
-        </w:rPr>
-        <w:t>MySQL sera utilis</w:t>
-      </w:r>
-      <w:r>
-        <w:rPr>
-          <w:rFonts w:ascii="Times New Roman" w:hAnsi="Times New Roman" w:cs="Times New Roman"/>
-          <w:sz w:val="24"/>
-        </w:rPr>
-        <w:t>é,</w:t>
-      </w:r>
-      <w:r>
-        <w:rPr>
-          <w:rFonts w:ascii="Times New Roman" w:hAnsi="Times New Roman" w:cs="Times New Roman"/>
-          <w:sz w:val="24"/>
-        </w:rPr>
-        <w:t xml:space="preserve"> car je suis déjà familier avec le SQL et MySQL s’implémente relativement bien dans un projet de c++.</w:t>
-      </w:r>
-    </w:p>
-    <w:p>
-      <w:pPr>
-        <w:pStyle w:val="Titre1"/>
-        <w:spacing w:after="240" w:line="360" w:lineRule="auto"/>
-        <w:rPr>
-          <w:color w:val="000000" w:themeColor="text1"/>
-        </w:rPr>
-      </w:pPr>
-      <w:r>
-        <w:rPr>
-          <w:color w:val="000000" w:themeColor="text1"/>
-        </w:rPr>
-        <w:t xml:space="preserve">Présentation </w:t>
-      </w:r>
-      <w:r>
-        <w:rPr>
-          <w:color w:val="000000" w:themeColor="text1"/>
-        </w:rPr>
-        <w:t>des patrons de conceptions envisagés</w:t>
-      </w:r>
-    </w:p>
-    <w:p>
-      <w:pPr>
-        <w:spacing w:line="360" w:lineRule="auto"/>
-        <w:jc w:val="both"/>
-        <w:rPr>
-          <w:rFonts w:ascii="Times New Roman" w:hAnsi="Times New Roman" w:cs="Times New Roman"/>
-          <w:sz w:val="24"/>
-        </w:rPr>
-      </w:pPr>
-      <w:r>
-        <w:rPr>
-          <w:rFonts w:ascii="Times New Roman" w:hAnsi="Times New Roman" w:cs="Times New Roman"/>
-          <w:sz w:val="24"/>
-        </w:rPr>
-        <w:t xml:space="preserve">En ce qui concerne les patrons de conceptions, un </w:t>
-      </w:r>
-      <w:r>
-        <w:rPr>
-          <w:rFonts w:ascii="Times New Roman" w:hAnsi="Times New Roman" w:cs="Times New Roman"/>
-          <w:sz w:val="24"/>
-        </w:rPr>
-        <w:t>singleton</w:t>
-      </w:r>
-      <w:r>
-        <w:rPr>
-          <w:rFonts w:ascii="Times New Roman" w:hAnsi="Times New Roman" w:cs="Times New Roman"/>
-          <w:sz w:val="24"/>
-        </w:rPr>
-        <w:t xml:space="preserve"> sera utilisé</w:t>
-      </w:r>
-      <w:r>
-        <w:rPr>
-          <w:rFonts w:ascii="Times New Roman" w:hAnsi="Times New Roman" w:cs="Times New Roman"/>
-          <w:sz w:val="24"/>
-        </w:rPr>
-        <w:t xml:space="preserve"> pour la connexion à la base de données embarqué</w:t>
-      </w:r>
-      <w:r>
-        <w:rPr>
-          <w:rFonts w:ascii="Times New Roman" w:hAnsi="Times New Roman" w:cs="Times New Roman"/>
-          <w:sz w:val="24"/>
-        </w:rPr>
-        <w:t xml:space="preserve">e </w:t>
-      </w:r>
-      <w:r>
-        <w:rPr>
-          <w:rFonts w:ascii="Times New Roman" w:hAnsi="Times New Roman" w:cs="Times New Roman"/>
-          <w:sz w:val="24"/>
-        </w:rPr>
-        <w:t>afin de limit</w:t>
-      </w:r>
-      <w:r>
-        <w:rPr>
-          <w:rFonts w:ascii="Times New Roman" w:hAnsi="Times New Roman" w:cs="Times New Roman"/>
-          <w:sz w:val="24"/>
-        </w:rPr>
-        <w:t xml:space="preserve">er </w:t>
-      </w:r>
-      <w:r>
-        <w:rPr>
-          <w:rFonts w:ascii="Times New Roman" w:hAnsi="Times New Roman" w:cs="Times New Roman"/>
-          <w:sz w:val="24"/>
-        </w:rPr>
-        <w:t xml:space="preserve">le nombre de fois qu’une connexion sera fait à la base de </w:t>
-      </w:r>
-      <w:r>
-        <w:rPr>
-          <w:rFonts w:ascii="Times New Roman" w:hAnsi="Times New Roman" w:cs="Times New Roman"/>
-          <w:sz w:val="24"/>
-        </w:rPr>
-        <w:t>données</w:t>
-      </w:r>
-      <w:r>
-        <w:rPr>
-          <w:rFonts w:ascii="Times New Roman" w:hAnsi="Times New Roman" w:cs="Times New Roman"/>
-          <w:sz w:val="24"/>
-        </w:rPr>
-        <w:t>, ou le nombre de fois qu’elle sera</w:t>
-      </w:r>
-      <w:r>
-        <w:rPr>
-          <w:rFonts w:ascii="Times New Roman" w:hAnsi="Times New Roman" w:cs="Times New Roman"/>
-          <w:sz w:val="24"/>
-        </w:rPr>
-        <w:t xml:space="preserve"> </w:t>
-      </w:r>
-      <w:r>
-        <w:rPr>
-          <w:rFonts w:ascii="Times New Roman" w:hAnsi="Times New Roman" w:cs="Times New Roman"/>
-          <w:sz w:val="24"/>
-        </w:rPr>
-        <w:t>instancier.</w:t>
-      </w:r>
-    </w:p>
-    <w:p>
-      <w:pPr>
-        <w:spacing w:line="360" w:lineRule="auto"/>
-        <w:jc w:val="both"/>
-        <w:rPr>
-          <w:rFonts w:ascii="Times New Roman" w:hAnsi="Times New Roman" w:cs="Times New Roman"/>
-          <w:sz w:val="24"/>
-        </w:rPr>
-      </w:pPr>
-      <w:r>
-        <w:rPr>
-          <w:rFonts w:ascii="Times New Roman" w:hAnsi="Times New Roman" w:cs="Times New Roman"/>
-          <w:sz w:val="24"/>
-        </w:rPr>
-        <w:t xml:space="preserve">De plus, </w:t>
-      </w:r>
-      <w:r>
-        <w:rPr>
-          <w:rFonts w:ascii="Times New Roman" w:hAnsi="Times New Roman" w:cs="Times New Roman"/>
-          <w:sz w:val="24"/>
-        </w:rPr>
-        <w:t>l</w:t>
-      </w:r>
-      <w:r>
-        <w:rPr>
-          <w:rFonts w:ascii="Times New Roman" w:hAnsi="Times New Roman" w:cs="Times New Roman"/>
-          <w:sz w:val="24"/>
-        </w:rPr>
-        <w:t>e patron de conception</w:t>
-      </w:r>
-      <w:r>
-        <w:rPr>
-          <w:rFonts w:ascii="Times New Roman" w:hAnsi="Times New Roman" w:cs="Times New Roman"/>
-          <w:sz w:val="24"/>
-        </w:rPr>
-        <w:t xml:space="preserve"> « stratégie » sera utilis</w:t>
-      </w:r>
-      <w:r>
-        <w:rPr>
-          <w:rFonts w:ascii="Times New Roman" w:hAnsi="Times New Roman" w:cs="Times New Roman"/>
-          <w:sz w:val="24"/>
-        </w:rPr>
-        <w:t>é</w:t>
-      </w:r>
-      <w:r>
-        <w:rPr>
-          <w:rFonts w:ascii="Times New Roman" w:hAnsi="Times New Roman" w:cs="Times New Roman"/>
-          <w:sz w:val="24"/>
-        </w:rPr>
-        <w:t xml:space="preserve"> afin de permettre la permutation des algorithm</w:t>
-      </w:r>
-      <w:r>
-        <w:rPr>
-          <w:rFonts w:ascii="Times New Roman" w:hAnsi="Times New Roman" w:cs="Times New Roman"/>
-          <w:sz w:val="24"/>
-        </w:rPr>
-        <w:t>es de convolution, de médiane,</w:t>
-      </w:r>
-      <w:r>
-        <w:rPr>
-          <w:rFonts w:ascii="Times New Roman" w:hAnsi="Times New Roman" w:cs="Times New Roman"/>
-          <w:sz w:val="24"/>
-        </w:rPr>
-        <w:t xml:space="preserve"> de segmentation, de remplissage de zone interne et de calcul des descripteurs de forme </w:t>
-      </w:r>
-      <w:r>
-        <w:rPr>
-          <w:rFonts w:ascii="Times New Roman" w:hAnsi="Times New Roman" w:cs="Times New Roman"/>
-          <w:sz w:val="24"/>
-        </w:rPr>
-        <w:t>de l’image lors du processus du traitement de l’image.</w:t>
-      </w:r>
-    </w:p>
-    <w:p>
-      <w:pPr>
-        <w:pStyle w:val="Titre1"/>
-        <w:spacing w:after="240" w:line="360" w:lineRule="auto"/>
-        <w:rPr>
-          <w:color w:val="000000" w:themeColor="text1"/>
-        </w:rPr>
-      </w:pPr>
-      <w:r>
-        <w:rPr>
-          <w:color w:val="000000" w:themeColor="text1"/>
-        </w:rPr>
-        <w:t xml:space="preserve">Présentation </w:t>
-      </w:r>
-      <w:r>
-        <w:rPr>
-          <w:color w:val="000000" w:themeColor="text1"/>
-        </w:rPr>
-        <w:t>des aspects techniques</w:t>
-      </w:r>
-    </w:p>
-    <w:p>
-      <w:pPr>
-        <w:spacing w:line="360" w:lineRule="auto"/>
-        <w:jc w:val="both"/>
-        <w:rPr>
-          <w:rFonts w:ascii="Times New Roman" w:hAnsi="Times New Roman" w:cs="Times New Roman"/>
-          <w:sz w:val="24"/>
-          <w:szCs w:val="24"/>
-        </w:rPr>
-      </w:pPr>
-    </w:p>
+    </w:p>
+    <w:p/>
+    <w:p/>
     <w:sectPr>
-      <w:headerReference w:type="even" r:id="rId7"/>
-      <w:headerReference w:type="default" r:id="rId8"/>
-      <w:footerReference w:type="even" r:id="rId9"/>
-      <w:footerReference w:type="default" r:id="rId10"/>
-      <w:headerReference w:type="first" r:id="rId11"/>
-      <w:footerReference w:type="first" r:id="rId12"/>
-      <w:pgSz w:w="12240" w:h="15840"/>
-      <w:pgMar w:top="1440" w:right="1800" w:bottom="1440" w:left="1800" w:header="708" w:footer="708" w:gutter="0"/>
+      <w:pgSz w:w="15840" w:h="12240" w:orient="landscape"/>
+      <w:pgMar w:top="1800" w:right="1440" w:bottom="1800" w:left="1440" w:header="708" w:footer="708" w:gutter="0"/>
       <w:cols w:space="708"/>
       <w:docGrid w:linePitch="360"/>
     </w:sectPr>
@@ -4527,6 +4756,28 @@
       <w:szCs w:val="32"/>
     </w:rPr>
   </w:style>
+  <w:style w:type="paragraph" w:styleId="Titre2">
+    <w:name w:val="heading 2"/>
+    <w:basedOn w:val="Normal"/>
+    <w:next w:val="Normal"/>
+    <w:link w:val="Titre2Car"/>
+    <w:uiPriority w:val="9"/>
+    <w:unhideWhenUsed/>
+    <w:qFormat/>
+    <w:rsid w:val="00781EA6"/>
+    <w:pPr>
+      <w:keepNext/>
+      <w:keepLines/>
+      <w:spacing w:before="40" w:after="0"/>
+      <w:outlineLvl w:val="1"/>
+    </w:pPr>
+    <w:rPr>
+      <w:rFonts w:asciiTheme="majorHAnsi" w:eastAsiaTheme="majorEastAsia" w:hAnsiTheme="majorHAnsi" w:cstheme="majorBidi"/>
+      <w:color w:val="2E74B5" w:themeColor="accent1" w:themeShade="BF"/>
+      <w:sz w:val="26"/>
+      <w:szCs w:val="26"/>
+    </w:rPr>
+  </w:style>
   <w:style w:type="character" w:default="1" w:styleId="Policepardfaut">
     <w:name w:val="Default Paragraph Font"/>
     <w:uiPriority w:val="1"/>
@@ -4665,6 +4916,19 @@
     <w:link w:val="Pieddepage"/>
     <w:uiPriority w:val="99"/>
     <w:rsid w:val="009007A3"/>
+  </w:style>
+  <w:style w:type="character" w:customStyle="1" w:styleId="Titre2Car">
+    <w:name w:val="Titre 2 Car"/>
+    <w:basedOn w:val="Policepardfaut"/>
+    <w:link w:val="Titre2"/>
+    <w:uiPriority w:val="9"/>
+    <w:rsid w:val="00781EA6"/>
+    <w:rPr>
+      <w:rFonts w:asciiTheme="majorHAnsi" w:eastAsiaTheme="majorEastAsia" w:hAnsiTheme="majorHAnsi" w:cstheme="majorBidi"/>
+      <w:color w:val="2E74B5" w:themeColor="accent1" w:themeShade="BF"/>
+      <w:sz w:val="26"/>
+      <w:szCs w:val="26"/>
+    </w:rPr>
   </w:style>
 </w:styles>
 </file>
@@ -4935,7 +5199,7 @@
 </file>
 
 <file path=customXml/itemProps1.xml><?xml version="1.0" encoding="utf-8"?>
-<ds:datastoreItem xmlns:ds="http://schemas.openxmlformats.org/officeDocument/2006/customXml" ds:itemID="{9F81C9A1-D5C6-4802-B5A0-807CEF742107}">
+<ds:datastoreItem xmlns:ds="http://schemas.openxmlformats.org/officeDocument/2006/customXml" ds:itemID="{C9E3FA07-B73D-4220-8D82-17252DDC09DD}">
   <ds:schemaRefs>
     <ds:schemaRef ds:uri="http://schemas.openxmlformats.org/officeDocument/2006/bibliography"/>
   </ds:schemaRefs>

</xml_diff>